<commit_message>
đề cương chi tiết
</commit_message>
<xml_diff>
--- a/de cuong chi tiet.docx
+++ b/de cuong chi tiet.docx
@@ -68,6 +68,18 @@
               <w:rPr>
                 <w:rFonts w:asciiTheme="majorHAnsi" w:hAnsiTheme="majorHAnsi" w:cstheme="majorHAnsi"/>
                 <w:b/>
+                <w:noProof/>
+                <w:sz w:val="26"/>
+                <w:lang w:val="vi-VN" w:eastAsia="vi-VN"/>
+              </w:rPr>
+              <w:pict>
+                <v:line id="_x0000_s1027" style="position:absolute;left:0;text-align:left;z-index:251661312" from="51.4pt,18.6pt" to="195.4pt,18.6pt"/>
+              </w:pict>
+            </w:r>
+            <w:r>
+              <w:rPr>
+                <w:rFonts w:asciiTheme="majorHAnsi" w:hAnsiTheme="majorHAnsi" w:cstheme="majorHAnsi"/>
+                <w:b/>
                 <w:sz w:val="26"/>
               </w:rPr>
               <w:t>CÔNG NGHỆ THÔNG TIN</w:t>
@@ -89,18 +101,6 @@
                 <w:sz w:val="26"/>
               </w:rPr>
             </w:pPr>
-            <w:r>
-              <w:rPr>
-                <w:rFonts w:asciiTheme="majorHAnsi" w:hAnsiTheme="majorHAnsi" w:cstheme="majorHAnsi"/>
-                <w:b/>
-                <w:noProof/>
-                <w:sz w:val="26"/>
-                <w:lang w:val="vi-VN" w:eastAsia="vi-VN"/>
-              </w:rPr>
-              <w:pict>
-                <v:line id="_x0000_s1027" style="position:absolute;left:0;text-align:left;z-index:251661312;mso-position-horizontal-relative:text;mso-position-vertical-relative:text" from="-190.25pt,63.45pt" to="-46.25pt,63.45pt"/>
-              </w:pict>
-            </w:r>
             <w:r>
               <w:rPr>
                 <w:rFonts w:asciiTheme="majorHAnsi" w:hAnsiTheme="majorHAnsi" w:cstheme="majorHAnsi"/>
@@ -831,6 +831,7 @@
               <w:spacing w:before="120" w:after="120"/>
               <w:rPr>
                 <w:rFonts w:asciiTheme="majorHAnsi" w:hAnsiTheme="majorHAnsi" w:cstheme="majorHAnsi"/>
+                <w:i/>
                 <w:sz w:val="26"/>
                 <w:szCs w:val="26"/>
               </w:rPr>
@@ -852,6 +853,2478 @@
                 <w:szCs w:val="26"/>
               </w:rPr>
               <w:t>(Mô tả chi tiết mục tiêu, phạm vi, đối tượng, phương pháp thực hiện, kết quả mong đợi của đề tài)</w:t>
+            </w:r>
+          </w:p>
+          <w:p>
+            <w:pPr>
+              <w:spacing w:before="120" w:after="120"/>
+              <w:rPr>
+                <w:rFonts w:asciiTheme="majorHAnsi" w:hAnsiTheme="majorHAnsi" w:cstheme="majorHAnsi"/>
+                <w:sz w:val="26"/>
+                <w:szCs w:val="26"/>
+              </w:rPr>
+            </w:pPr>
+            <w:r>
+              <w:rPr>
+                <w:rFonts w:asciiTheme="majorHAnsi" w:hAnsiTheme="majorHAnsi" w:cstheme="majorHAnsi"/>
+                <w:sz w:val="26"/>
+                <w:szCs w:val="26"/>
+              </w:rPr>
+              <w:t>M</w:t>
+            </w:r>
+            <w:r>
+              <w:rPr>
+                <w:rFonts w:asciiTheme="majorHAnsi" w:hAnsiTheme="majorHAnsi" w:cstheme="majorHAnsi"/>
+                <w:sz w:val="26"/>
+                <w:szCs w:val="26"/>
+              </w:rPr>
+              <w:t>ục</w:t>
+            </w:r>
+            <w:r>
+              <w:rPr>
+                <w:rFonts w:asciiTheme="majorHAnsi" w:hAnsiTheme="majorHAnsi" w:cstheme="majorHAnsi"/>
+                <w:sz w:val="26"/>
+                <w:szCs w:val="26"/>
+              </w:rPr>
+              <w:t xml:space="preserve"> ti</w:t>
+            </w:r>
+            <w:r>
+              <w:rPr>
+                <w:rFonts w:asciiTheme="majorHAnsi" w:hAnsiTheme="majorHAnsi" w:cstheme="majorHAnsi"/>
+                <w:sz w:val="26"/>
+                <w:szCs w:val="26"/>
+              </w:rPr>
+              <w:t>êu</w:t>
+            </w:r>
+            <w:r>
+              <w:rPr>
+                <w:rFonts w:asciiTheme="majorHAnsi" w:hAnsiTheme="majorHAnsi" w:cstheme="majorHAnsi"/>
+                <w:sz w:val="26"/>
+                <w:szCs w:val="26"/>
+              </w:rPr>
+              <w:t xml:space="preserve">: </w:t>
+            </w:r>
+          </w:p>
+          <w:p>
+            <w:pPr>
+              <w:spacing w:before="120" w:after="120"/>
+              <w:rPr>
+                <w:rFonts w:asciiTheme="majorHAnsi" w:hAnsiTheme="majorHAnsi" w:cstheme="majorHAnsi"/>
+                <w:sz w:val="26"/>
+                <w:szCs w:val="26"/>
+              </w:rPr>
+            </w:pPr>
+            <w:r>
+              <w:rPr>
+                <w:rFonts w:asciiTheme="majorHAnsi" w:hAnsiTheme="majorHAnsi" w:cstheme="majorHAnsi"/>
+                <w:sz w:val="26"/>
+                <w:szCs w:val="26"/>
+              </w:rPr>
+              <w:t xml:space="preserve">       </w:t>
+            </w:r>
+            <w:r>
+              <w:rPr>
+                <w:rFonts w:asciiTheme="majorHAnsi" w:hAnsiTheme="majorHAnsi" w:cstheme="majorHAnsi"/>
+                <w:sz w:val="26"/>
+                <w:szCs w:val="26"/>
+              </w:rPr>
+              <w:t>X</w:t>
+            </w:r>
+            <w:r>
+              <w:rPr>
+                <w:rFonts w:asciiTheme="majorHAnsi" w:hAnsiTheme="majorHAnsi" w:cstheme="majorHAnsi"/>
+                <w:sz w:val="26"/>
+                <w:szCs w:val="26"/>
+              </w:rPr>
+              <w:t>ây</w:t>
+            </w:r>
+            <w:r>
+              <w:rPr>
+                <w:rFonts w:asciiTheme="majorHAnsi" w:hAnsiTheme="majorHAnsi" w:cstheme="majorHAnsi"/>
+                <w:sz w:val="26"/>
+                <w:szCs w:val="26"/>
+              </w:rPr>
+              <w:t xml:space="preserve"> d</w:t>
+            </w:r>
+            <w:r>
+              <w:rPr>
+                <w:rFonts w:asciiTheme="majorHAnsi" w:hAnsiTheme="majorHAnsi" w:cstheme="majorHAnsi"/>
+                <w:sz w:val="26"/>
+                <w:szCs w:val="26"/>
+              </w:rPr>
+              <w:t>ựng</w:t>
+            </w:r>
+            <w:r>
+              <w:rPr>
+                <w:rFonts w:asciiTheme="majorHAnsi" w:hAnsiTheme="majorHAnsi" w:cstheme="majorHAnsi"/>
+                <w:sz w:val="26"/>
+                <w:szCs w:val="26"/>
+              </w:rPr>
+              <w:t xml:space="preserve"> </w:t>
+            </w:r>
+            <w:r>
+              <w:rPr>
+                <w:rFonts w:asciiTheme="majorHAnsi" w:hAnsiTheme="majorHAnsi" w:cstheme="majorHAnsi"/>
+                <w:sz w:val="26"/>
+                <w:szCs w:val="26"/>
+              </w:rPr>
+              <w:t>ứng</w:t>
+            </w:r>
+            <w:r>
+              <w:rPr>
+                <w:rFonts w:asciiTheme="majorHAnsi" w:hAnsiTheme="majorHAnsi" w:cstheme="majorHAnsi"/>
+                <w:sz w:val="26"/>
+                <w:szCs w:val="26"/>
+              </w:rPr>
+              <w:t xml:space="preserve"> d</w:t>
+            </w:r>
+            <w:r>
+              <w:rPr>
+                <w:rFonts w:asciiTheme="majorHAnsi" w:hAnsiTheme="majorHAnsi" w:cstheme="majorHAnsi"/>
+                <w:sz w:val="26"/>
+                <w:szCs w:val="26"/>
+              </w:rPr>
+              <w:t>ụng</w:t>
+            </w:r>
+            <w:r>
+              <w:rPr>
+                <w:rFonts w:asciiTheme="majorHAnsi" w:hAnsiTheme="majorHAnsi" w:cstheme="majorHAnsi"/>
+                <w:sz w:val="26"/>
+                <w:szCs w:val="26"/>
+              </w:rPr>
+              <w:t xml:space="preserve"> h</w:t>
+            </w:r>
+            <w:r>
+              <w:rPr>
+                <w:rFonts w:asciiTheme="majorHAnsi" w:hAnsiTheme="majorHAnsi" w:cstheme="majorHAnsi"/>
+                <w:sz w:val="26"/>
+                <w:szCs w:val="26"/>
+              </w:rPr>
+              <w:t>ỗ</w:t>
+            </w:r>
+            <w:r>
+              <w:rPr>
+                <w:rFonts w:asciiTheme="majorHAnsi" w:hAnsiTheme="majorHAnsi" w:cstheme="majorHAnsi"/>
+                <w:sz w:val="26"/>
+                <w:szCs w:val="26"/>
+              </w:rPr>
+              <w:t xml:space="preserve"> tr</w:t>
+            </w:r>
+            <w:r>
+              <w:rPr>
+                <w:rFonts w:asciiTheme="majorHAnsi" w:hAnsiTheme="majorHAnsi" w:cstheme="majorHAnsi"/>
+                <w:sz w:val="26"/>
+                <w:szCs w:val="26"/>
+              </w:rPr>
+              <w:t>ợ</w:t>
+            </w:r>
+            <w:r>
+              <w:rPr>
+                <w:rFonts w:asciiTheme="majorHAnsi" w:hAnsiTheme="majorHAnsi" w:cstheme="majorHAnsi"/>
+                <w:sz w:val="26"/>
+                <w:szCs w:val="26"/>
+              </w:rPr>
+              <w:t>, qu</w:t>
+            </w:r>
+            <w:r>
+              <w:rPr>
+                <w:rFonts w:asciiTheme="majorHAnsi" w:hAnsiTheme="majorHAnsi" w:cstheme="majorHAnsi"/>
+                <w:sz w:val="26"/>
+                <w:szCs w:val="26"/>
+              </w:rPr>
+              <w:t>ản</w:t>
+            </w:r>
+            <w:r>
+              <w:rPr>
+                <w:rFonts w:asciiTheme="majorHAnsi" w:hAnsiTheme="majorHAnsi" w:cstheme="majorHAnsi"/>
+                <w:sz w:val="26"/>
+                <w:szCs w:val="26"/>
+              </w:rPr>
+              <w:t xml:space="preserve"> l</w:t>
+            </w:r>
+            <w:r>
+              <w:rPr>
+                <w:rFonts w:asciiTheme="majorHAnsi" w:hAnsiTheme="majorHAnsi" w:cstheme="majorHAnsi"/>
+                <w:sz w:val="26"/>
+                <w:szCs w:val="26"/>
+              </w:rPr>
+              <w:t>ý</w:t>
+            </w:r>
+            <w:r>
+              <w:rPr>
+                <w:rFonts w:asciiTheme="majorHAnsi" w:hAnsiTheme="majorHAnsi" w:cstheme="majorHAnsi"/>
+                <w:sz w:val="26"/>
+                <w:szCs w:val="26"/>
+              </w:rPr>
+              <w:t xml:space="preserve"> b</w:t>
+            </w:r>
+            <w:r>
+              <w:rPr>
+                <w:rFonts w:asciiTheme="majorHAnsi" w:hAnsiTheme="majorHAnsi" w:cstheme="majorHAnsi"/>
+                <w:sz w:val="26"/>
+                <w:szCs w:val="26"/>
+              </w:rPr>
+              <w:t>ảo</w:t>
+            </w:r>
+            <w:r>
+              <w:rPr>
+                <w:rFonts w:asciiTheme="majorHAnsi" w:hAnsiTheme="majorHAnsi" w:cstheme="majorHAnsi"/>
+                <w:sz w:val="26"/>
+                <w:szCs w:val="26"/>
+              </w:rPr>
+              <w:t xml:space="preserve"> tr</w:t>
+            </w:r>
+            <w:r>
+              <w:rPr>
+                <w:rFonts w:asciiTheme="majorHAnsi" w:hAnsiTheme="majorHAnsi" w:cstheme="majorHAnsi"/>
+                <w:sz w:val="26"/>
+                <w:szCs w:val="26"/>
+              </w:rPr>
+              <w:t>ì</w:t>
+            </w:r>
+            <w:r>
+              <w:rPr>
+                <w:rFonts w:asciiTheme="majorHAnsi" w:hAnsiTheme="majorHAnsi" w:cstheme="majorHAnsi"/>
+                <w:sz w:val="26"/>
+                <w:szCs w:val="26"/>
+              </w:rPr>
+              <w:t xml:space="preserve"> nh</w:t>
+            </w:r>
+            <w:r>
+              <w:rPr>
+                <w:rFonts w:asciiTheme="majorHAnsi" w:hAnsiTheme="majorHAnsi" w:cstheme="majorHAnsi"/>
+                <w:sz w:val="26"/>
+                <w:szCs w:val="26"/>
+              </w:rPr>
+              <w:t>ư</w:t>
+            </w:r>
+            <w:r>
+              <w:rPr>
+                <w:rFonts w:asciiTheme="majorHAnsi" w:hAnsiTheme="majorHAnsi" w:cstheme="majorHAnsi"/>
+                <w:sz w:val="26"/>
+                <w:szCs w:val="26"/>
+              </w:rPr>
+              <w:t xml:space="preserve"> l</w:t>
+            </w:r>
+            <w:r>
+              <w:rPr>
+                <w:rFonts w:asciiTheme="majorHAnsi" w:hAnsiTheme="majorHAnsi" w:cstheme="majorHAnsi"/>
+                <w:sz w:val="26"/>
+                <w:szCs w:val="26"/>
+              </w:rPr>
+              <w:t>ập</w:t>
+            </w:r>
+            <w:r>
+              <w:rPr>
+                <w:rFonts w:asciiTheme="majorHAnsi" w:hAnsiTheme="majorHAnsi" w:cstheme="majorHAnsi"/>
+                <w:sz w:val="26"/>
+                <w:szCs w:val="26"/>
+              </w:rPr>
+              <w:t xml:space="preserve"> k</w:t>
+            </w:r>
+            <w:r>
+              <w:rPr>
+                <w:rFonts w:asciiTheme="majorHAnsi" w:hAnsiTheme="majorHAnsi" w:cstheme="majorHAnsi"/>
+                <w:sz w:val="26"/>
+                <w:szCs w:val="26"/>
+              </w:rPr>
+              <w:t>ế</w:t>
+            </w:r>
+            <w:r>
+              <w:rPr>
+                <w:rFonts w:asciiTheme="majorHAnsi" w:hAnsiTheme="majorHAnsi" w:cstheme="majorHAnsi"/>
+                <w:sz w:val="26"/>
+                <w:szCs w:val="26"/>
+              </w:rPr>
+              <w:t xml:space="preserve"> ho</w:t>
+            </w:r>
+            <w:r>
+              <w:rPr>
+                <w:rFonts w:asciiTheme="majorHAnsi" w:hAnsiTheme="majorHAnsi" w:cstheme="majorHAnsi"/>
+                <w:sz w:val="26"/>
+                <w:szCs w:val="26"/>
+              </w:rPr>
+              <w:t>ạch</w:t>
+            </w:r>
+            <w:r>
+              <w:rPr>
+                <w:rFonts w:asciiTheme="majorHAnsi" w:hAnsiTheme="majorHAnsi" w:cstheme="majorHAnsi"/>
+                <w:sz w:val="26"/>
+                <w:szCs w:val="26"/>
+              </w:rPr>
+              <w:t xml:space="preserve"> b</w:t>
+            </w:r>
+            <w:r>
+              <w:rPr>
+                <w:rFonts w:asciiTheme="majorHAnsi" w:hAnsiTheme="majorHAnsi" w:cstheme="majorHAnsi"/>
+                <w:sz w:val="26"/>
+                <w:szCs w:val="26"/>
+              </w:rPr>
+              <w:t>ảo</w:t>
+            </w:r>
+            <w:r>
+              <w:rPr>
+                <w:rFonts w:asciiTheme="majorHAnsi" w:hAnsiTheme="majorHAnsi" w:cstheme="majorHAnsi"/>
+                <w:sz w:val="26"/>
+                <w:szCs w:val="26"/>
+              </w:rPr>
+              <w:t xml:space="preserve"> tr</w:t>
+            </w:r>
+            <w:r>
+              <w:rPr>
+                <w:rFonts w:asciiTheme="majorHAnsi" w:hAnsiTheme="majorHAnsi" w:cstheme="majorHAnsi"/>
+                <w:sz w:val="26"/>
+                <w:szCs w:val="26"/>
+              </w:rPr>
+              <w:t>ì</w:t>
+            </w:r>
+            <w:r>
+              <w:rPr>
+                <w:rFonts w:asciiTheme="majorHAnsi" w:hAnsiTheme="majorHAnsi" w:cstheme="majorHAnsi"/>
+                <w:sz w:val="26"/>
+                <w:szCs w:val="26"/>
+              </w:rPr>
+              <w:t xml:space="preserve"> c</w:t>
+            </w:r>
+            <w:r>
+              <w:rPr>
+                <w:rFonts w:asciiTheme="majorHAnsi" w:hAnsiTheme="majorHAnsi" w:cstheme="majorHAnsi"/>
+                <w:sz w:val="26"/>
+                <w:szCs w:val="26"/>
+              </w:rPr>
+              <w:t>ác</w:t>
+            </w:r>
+            <w:r>
+              <w:rPr>
+                <w:rFonts w:asciiTheme="majorHAnsi" w:hAnsiTheme="majorHAnsi" w:cstheme="majorHAnsi"/>
+                <w:sz w:val="26"/>
+                <w:szCs w:val="26"/>
+              </w:rPr>
+              <w:t xml:space="preserve"> thi</w:t>
+            </w:r>
+            <w:r>
+              <w:rPr>
+                <w:rFonts w:asciiTheme="majorHAnsi" w:hAnsiTheme="majorHAnsi" w:cstheme="majorHAnsi"/>
+                <w:sz w:val="26"/>
+                <w:szCs w:val="26"/>
+              </w:rPr>
+              <w:t>ết</w:t>
+            </w:r>
+            <w:r>
+              <w:rPr>
+                <w:rFonts w:asciiTheme="majorHAnsi" w:hAnsiTheme="majorHAnsi" w:cstheme="majorHAnsi"/>
+                <w:sz w:val="26"/>
+                <w:szCs w:val="26"/>
+              </w:rPr>
+              <w:t xml:space="preserve"> b</w:t>
+            </w:r>
+            <w:r>
+              <w:rPr>
+                <w:rFonts w:asciiTheme="majorHAnsi" w:hAnsiTheme="majorHAnsi" w:cstheme="majorHAnsi"/>
+                <w:sz w:val="26"/>
+                <w:szCs w:val="26"/>
+              </w:rPr>
+              <w:t>ị</w:t>
+            </w:r>
+            <w:r>
+              <w:rPr>
+                <w:rFonts w:asciiTheme="majorHAnsi" w:hAnsiTheme="majorHAnsi" w:cstheme="majorHAnsi"/>
+                <w:sz w:val="26"/>
+                <w:szCs w:val="26"/>
+              </w:rPr>
+              <w:t>, b</w:t>
+            </w:r>
+            <w:r>
+              <w:rPr>
+                <w:rFonts w:asciiTheme="majorHAnsi" w:hAnsiTheme="majorHAnsi" w:cstheme="majorHAnsi"/>
+                <w:sz w:val="26"/>
+                <w:szCs w:val="26"/>
+              </w:rPr>
+              <w:t>áo</w:t>
+            </w:r>
+            <w:r>
+              <w:rPr>
+                <w:rFonts w:asciiTheme="majorHAnsi" w:hAnsiTheme="majorHAnsi" w:cstheme="majorHAnsi"/>
+                <w:sz w:val="26"/>
+                <w:szCs w:val="26"/>
+              </w:rPr>
+              <w:t xml:space="preserve"> h</w:t>
+            </w:r>
+            <w:r>
+              <w:rPr>
+                <w:rFonts w:asciiTheme="majorHAnsi" w:hAnsiTheme="majorHAnsi" w:cstheme="majorHAnsi"/>
+                <w:sz w:val="26"/>
+                <w:szCs w:val="26"/>
+              </w:rPr>
+              <w:t>ư</w:t>
+            </w:r>
+            <w:r>
+              <w:rPr>
+                <w:rFonts w:asciiTheme="majorHAnsi" w:hAnsiTheme="majorHAnsi" w:cstheme="majorHAnsi"/>
+                <w:sz w:val="26"/>
+                <w:szCs w:val="26"/>
+              </w:rPr>
+              <w:t xml:space="preserve"> thi</w:t>
+            </w:r>
+            <w:r>
+              <w:rPr>
+                <w:rFonts w:asciiTheme="majorHAnsi" w:hAnsiTheme="majorHAnsi" w:cstheme="majorHAnsi"/>
+                <w:sz w:val="26"/>
+                <w:szCs w:val="26"/>
+              </w:rPr>
+              <w:t>ết</w:t>
+            </w:r>
+            <w:r>
+              <w:rPr>
+                <w:rFonts w:asciiTheme="majorHAnsi" w:hAnsiTheme="majorHAnsi" w:cstheme="majorHAnsi"/>
+                <w:sz w:val="26"/>
+                <w:szCs w:val="26"/>
+              </w:rPr>
+              <w:t xml:space="preserve"> b</w:t>
+            </w:r>
+            <w:r>
+              <w:rPr>
+                <w:rFonts w:asciiTheme="majorHAnsi" w:hAnsiTheme="majorHAnsi" w:cstheme="majorHAnsi"/>
+                <w:sz w:val="26"/>
+                <w:szCs w:val="26"/>
+              </w:rPr>
+              <w:t>ị</w:t>
+            </w:r>
+            <w:r>
+              <w:rPr>
+                <w:rFonts w:asciiTheme="majorHAnsi" w:hAnsiTheme="majorHAnsi" w:cstheme="majorHAnsi"/>
+                <w:sz w:val="26"/>
+                <w:szCs w:val="26"/>
+              </w:rPr>
+              <w:t xml:space="preserve">, </w:t>
+            </w:r>
+            <w:r>
+              <w:rPr>
+                <w:rFonts w:asciiTheme="majorHAnsi" w:hAnsiTheme="majorHAnsi" w:cstheme="majorHAnsi"/>
+                <w:sz w:val="26"/>
+                <w:szCs w:val="26"/>
+              </w:rPr>
+              <w:t>t</w:t>
+            </w:r>
+            <w:r>
+              <w:rPr>
+                <w:rFonts w:asciiTheme="majorHAnsi" w:hAnsiTheme="majorHAnsi" w:cstheme="majorHAnsi"/>
+                <w:sz w:val="26"/>
+                <w:szCs w:val="26"/>
+              </w:rPr>
+              <w:t>ạo</w:t>
+            </w:r>
+            <w:r>
+              <w:rPr>
+                <w:rFonts w:asciiTheme="majorHAnsi" w:hAnsiTheme="majorHAnsi" w:cstheme="majorHAnsi"/>
+                <w:sz w:val="26"/>
+                <w:szCs w:val="26"/>
+              </w:rPr>
+              <w:t xml:space="preserve"> bi</w:t>
+            </w:r>
+            <w:r>
+              <w:rPr>
+                <w:rFonts w:asciiTheme="majorHAnsi" w:hAnsiTheme="majorHAnsi" w:cstheme="majorHAnsi"/>
+                <w:sz w:val="26"/>
+                <w:szCs w:val="26"/>
+              </w:rPr>
+              <w:t>ên</w:t>
+            </w:r>
+            <w:r>
+              <w:rPr>
+                <w:rFonts w:asciiTheme="majorHAnsi" w:hAnsiTheme="majorHAnsi" w:cstheme="majorHAnsi"/>
+                <w:sz w:val="26"/>
+                <w:szCs w:val="26"/>
+              </w:rPr>
+              <w:t xml:space="preserve"> b</w:t>
+            </w:r>
+            <w:r>
+              <w:rPr>
+                <w:rFonts w:asciiTheme="majorHAnsi" w:hAnsiTheme="majorHAnsi" w:cstheme="majorHAnsi"/>
+                <w:sz w:val="26"/>
+                <w:szCs w:val="26"/>
+              </w:rPr>
+              <w:t>ản</w:t>
+            </w:r>
+            <w:r>
+              <w:rPr>
+                <w:rFonts w:asciiTheme="majorHAnsi" w:hAnsiTheme="majorHAnsi" w:cstheme="majorHAnsi"/>
+                <w:sz w:val="26"/>
+                <w:szCs w:val="26"/>
+              </w:rPr>
+              <w:t xml:space="preserve"> </w:t>
+            </w:r>
+            <w:r>
+              <w:rPr>
+                <w:rFonts w:asciiTheme="majorHAnsi" w:hAnsiTheme="majorHAnsi" w:cstheme="majorHAnsi"/>
+                <w:sz w:val="26"/>
+                <w:szCs w:val="26"/>
+              </w:rPr>
+              <w:t>b</w:t>
+            </w:r>
+            <w:r>
+              <w:rPr>
+                <w:rFonts w:asciiTheme="majorHAnsi" w:hAnsiTheme="majorHAnsi" w:cstheme="majorHAnsi"/>
+                <w:sz w:val="26"/>
+                <w:szCs w:val="26"/>
+              </w:rPr>
+              <w:t>ảo</w:t>
+            </w:r>
+            <w:r>
+              <w:rPr>
+                <w:rFonts w:asciiTheme="majorHAnsi" w:hAnsiTheme="majorHAnsi" w:cstheme="majorHAnsi"/>
+                <w:sz w:val="26"/>
+                <w:szCs w:val="26"/>
+              </w:rPr>
+              <w:t xml:space="preserve"> tr</w:t>
+            </w:r>
+            <w:r>
+              <w:rPr>
+                <w:rFonts w:asciiTheme="majorHAnsi" w:hAnsiTheme="majorHAnsi" w:cstheme="majorHAnsi"/>
+                <w:sz w:val="26"/>
+                <w:szCs w:val="26"/>
+              </w:rPr>
+              <w:t>ì</w:t>
+            </w:r>
+            <w:r>
+              <w:rPr>
+                <w:rFonts w:asciiTheme="majorHAnsi" w:hAnsiTheme="majorHAnsi" w:cstheme="majorHAnsi"/>
+                <w:sz w:val="26"/>
+                <w:szCs w:val="26"/>
+              </w:rPr>
+              <w:t xml:space="preserve"> </w:t>
+            </w:r>
+            <w:r>
+              <w:rPr>
+                <w:rFonts w:asciiTheme="majorHAnsi" w:hAnsiTheme="majorHAnsi" w:cstheme="majorHAnsi"/>
+                <w:sz w:val="26"/>
+                <w:szCs w:val="26"/>
+              </w:rPr>
+              <w:t>thi</w:t>
+            </w:r>
+            <w:r>
+              <w:rPr>
+                <w:rFonts w:asciiTheme="majorHAnsi" w:hAnsiTheme="majorHAnsi" w:cstheme="majorHAnsi"/>
+                <w:sz w:val="26"/>
+                <w:szCs w:val="26"/>
+              </w:rPr>
+              <w:t>ết</w:t>
+            </w:r>
+            <w:r>
+              <w:rPr>
+                <w:rFonts w:asciiTheme="majorHAnsi" w:hAnsiTheme="majorHAnsi" w:cstheme="majorHAnsi"/>
+                <w:sz w:val="26"/>
+                <w:szCs w:val="26"/>
+              </w:rPr>
+              <w:t xml:space="preserve"> b</w:t>
+            </w:r>
+            <w:r>
+              <w:rPr>
+                <w:rFonts w:asciiTheme="majorHAnsi" w:hAnsiTheme="majorHAnsi" w:cstheme="majorHAnsi"/>
+                <w:sz w:val="26"/>
+                <w:szCs w:val="26"/>
+              </w:rPr>
+              <w:t>ị</w:t>
+            </w:r>
+            <w:r>
+              <w:rPr>
+                <w:rFonts w:asciiTheme="majorHAnsi" w:hAnsiTheme="majorHAnsi" w:cstheme="majorHAnsi"/>
+                <w:sz w:val="26"/>
+                <w:szCs w:val="26"/>
+              </w:rPr>
+              <w:t>, nh</w:t>
+            </w:r>
+            <w:r>
+              <w:rPr>
+                <w:rFonts w:asciiTheme="majorHAnsi" w:hAnsiTheme="majorHAnsi" w:cstheme="majorHAnsi"/>
+                <w:sz w:val="26"/>
+                <w:szCs w:val="26"/>
+              </w:rPr>
+              <w:t>ập</w:t>
+            </w:r>
+            <w:r>
+              <w:rPr>
+                <w:rFonts w:asciiTheme="majorHAnsi" w:hAnsiTheme="majorHAnsi" w:cstheme="majorHAnsi"/>
+                <w:sz w:val="26"/>
+                <w:szCs w:val="26"/>
+              </w:rPr>
+              <w:t xml:space="preserve"> v</w:t>
+            </w:r>
+            <w:r>
+              <w:rPr>
+                <w:rFonts w:asciiTheme="majorHAnsi" w:hAnsiTheme="majorHAnsi" w:cstheme="majorHAnsi"/>
+                <w:sz w:val="26"/>
+                <w:szCs w:val="26"/>
+              </w:rPr>
+              <w:t>à</w:t>
+            </w:r>
+            <w:r>
+              <w:rPr>
+                <w:rFonts w:asciiTheme="majorHAnsi" w:hAnsiTheme="majorHAnsi" w:cstheme="majorHAnsi"/>
+                <w:sz w:val="26"/>
+                <w:szCs w:val="26"/>
+              </w:rPr>
+              <w:t xml:space="preserve"> qu</w:t>
+            </w:r>
+            <w:r>
+              <w:rPr>
+                <w:rFonts w:asciiTheme="majorHAnsi" w:hAnsiTheme="majorHAnsi" w:cstheme="majorHAnsi"/>
+                <w:sz w:val="26"/>
+                <w:szCs w:val="26"/>
+              </w:rPr>
+              <w:t>ản</w:t>
+            </w:r>
+            <w:r>
+              <w:rPr>
+                <w:rFonts w:asciiTheme="majorHAnsi" w:hAnsiTheme="majorHAnsi" w:cstheme="majorHAnsi"/>
+                <w:sz w:val="26"/>
+                <w:szCs w:val="26"/>
+              </w:rPr>
+              <w:t xml:space="preserve"> l</w:t>
+            </w:r>
+            <w:r>
+              <w:rPr>
+                <w:rFonts w:asciiTheme="majorHAnsi" w:hAnsiTheme="majorHAnsi" w:cstheme="majorHAnsi"/>
+                <w:sz w:val="26"/>
+                <w:szCs w:val="26"/>
+              </w:rPr>
+              <w:t>ý</w:t>
+            </w:r>
+            <w:r>
+              <w:rPr>
+                <w:rFonts w:asciiTheme="majorHAnsi" w:hAnsiTheme="majorHAnsi" w:cstheme="majorHAnsi"/>
+                <w:sz w:val="26"/>
+                <w:szCs w:val="26"/>
+              </w:rPr>
+              <w:t xml:space="preserve"> th</w:t>
+            </w:r>
+            <w:r>
+              <w:rPr>
+                <w:rFonts w:asciiTheme="majorHAnsi" w:hAnsiTheme="majorHAnsi" w:cstheme="majorHAnsi"/>
+                <w:sz w:val="26"/>
+                <w:szCs w:val="26"/>
+              </w:rPr>
+              <w:t>ông</w:t>
+            </w:r>
+            <w:r>
+              <w:rPr>
+                <w:rFonts w:asciiTheme="majorHAnsi" w:hAnsiTheme="majorHAnsi" w:cstheme="majorHAnsi"/>
+                <w:sz w:val="26"/>
+                <w:szCs w:val="26"/>
+              </w:rPr>
+              <w:t xml:space="preserve"> tin thi</w:t>
+            </w:r>
+            <w:r>
+              <w:rPr>
+                <w:rFonts w:asciiTheme="majorHAnsi" w:hAnsiTheme="majorHAnsi" w:cstheme="majorHAnsi"/>
+                <w:sz w:val="26"/>
+                <w:szCs w:val="26"/>
+              </w:rPr>
+              <w:t>ết</w:t>
+            </w:r>
+            <w:r>
+              <w:rPr>
+                <w:rFonts w:asciiTheme="majorHAnsi" w:hAnsiTheme="majorHAnsi" w:cstheme="majorHAnsi"/>
+                <w:sz w:val="26"/>
+                <w:szCs w:val="26"/>
+              </w:rPr>
+              <w:t xml:space="preserve"> b</w:t>
+            </w:r>
+            <w:r>
+              <w:rPr>
+                <w:rFonts w:asciiTheme="majorHAnsi" w:hAnsiTheme="majorHAnsi" w:cstheme="majorHAnsi"/>
+                <w:sz w:val="26"/>
+                <w:szCs w:val="26"/>
+              </w:rPr>
+              <w:t>ị</w:t>
+            </w:r>
+            <w:r>
+              <w:rPr>
+                <w:rFonts w:asciiTheme="majorHAnsi" w:hAnsiTheme="majorHAnsi" w:cstheme="majorHAnsi"/>
+                <w:sz w:val="26"/>
+                <w:szCs w:val="26"/>
+              </w:rPr>
+              <w:t>…</w:t>
+            </w:r>
+          </w:p>
+          <w:p>
+            <w:pPr>
+              <w:spacing w:before="120" w:after="120"/>
+              <w:rPr>
+                <w:rFonts w:asciiTheme="majorHAnsi" w:hAnsiTheme="majorHAnsi" w:cstheme="majorHAnsi"/>
+                <w:sz w:val="26"/>
+                <w:szCs w:val="26"/>
+              </w:rPr>
+            </w:pPr>
+            <w:r>
+              <w:rPr>
+                <w:rFonts w:asciiTheme="majorHAnsi" w:hAnsiTheme="majorHAnsi" w:cstheme="majorHAnsi"/>
+                <w:sz w:val="26"/>
+                <w:szCs w:val="26"/>
+              </w:rPr>
+              <w:t>Ph</w:t>
+            </w:r>
+            <w:r>
+              <w:rPr>
+                <w:rFonts w:asciiTheme="majorHAnsi" w:hAnsiTheme="majorHAnsi" w:cstheme="majorHAnsi"/>
+                <w:sz w:val="26"/>
+                <w:szCs w:val="26"/>
+              </w:rPr>
+              <w:t>ạm</w:t>
+            </w:r>
+            <w:r>
+              <w:rPr>
+                <w:rFonts w:asciiTheme="majorHAnsi" w:hAnsiTheme="majorHAnsi" w:cstheme="majorHAnsi"/>
+                <w:sz w:val="26"/>
+                <w:szCs w:val="26"/>
+              </w:rPr>
+              <w:t xml:space="preserve"> vi</w:t>
+            </w:r>
+            <w:r>
+              <w:rPr>
+                <w:rFonts w:asciiTheme="majorHAnsi" w:hAnsiTheme="majorHAnsi" w:cstheme="majorHAnsi"/>
+                <w:sz w:val="26"/>
+                <w:szCs w:val="26"/>
+              </w:rPr>
+              <w:t>, đ</w:t>
+            </w:r>
+            <w:r>
+              <w:rPr>
+                <w:rFonts w:asciiTheme="majorHAnsi" w:hAnsiTheme="majorHAnsi" w:cstheme="majorHAnsi"/>
+                <w:sz w:val="26"/>
+                <w:szCs w:val="26"/>
+              </w:rPr>
+              <w:t>ối</w:t>
+            </w:r>
+            <w:r>
+              <w:rPr>
+                <w:rFonts w:asciiTheme="majorHAnsi" w:hAnsiTheme="majorHAnsi" w:cstheme="majorHAnsi"/>
+                <w:sz w:val="26"/>
+                <w:szCs w:val="26"/>
+              </w:rPr>
+              <w:t xml:space="preserve"> tư</w:t>
+            </w:r>
+            <w:r>
+              <w:rPr>
+                <w:rFonts w:asciiTheme="majorHAnsi" w:hAnsiTheme="majorHAnsi" w:cstheme="majorHAnsi"/>
+                <w:sz w:val="26"/>
+                <w:szCs w:val="26"/>
+              </w:rPr>
+              <w:t>ợng</w:t>
+            </w:r>
+            <w:r>
+              <w:rPr>
+                <w:rFonts w:asciiTheme="majorHAnsi" w:hAnsiTheme="majorHAnsi" w:cstheme="majorHAnsi"/>
+                <w:sz w:val="26"/>
+                <w:szCs w:val="26"/>
+              </w:rPr>
+              <w:t>:</w:t>
+            </w:r>
+            <w:r>
+              <w:rPr>
+                <w:rFonts w:asciiTheme="majorHAnsi" w:hAnsiTheme="majorHAnsi" w:cstheme="majorHAnsi"/>
+                <w:sz w:val="26"/>
+                <w:szCs w:val="26"/>
+              </w:rPr>
+              <w:t xml:space="preserve"> </w:t>
+            </w:r>
+          </w:p>
+          <w:p>
+            <w:pPr>
+              <w:spacing w:before="120" w:after="120"/>
+              <w:rPr>
+                <w:rFonts w:asciiTheme="majorHAnsi" w:hAnsiTheme="majorHAnsi" w:cstheme="majorHAnsi"/>
+                <w:sz w:val="26"/>
+                <w:szCs w:val="26"/>
+              </w:rPr>
+            </w:pPr>
+            <w:r>
+              <w:rPr>
+                <w:rFonts w:asciiTheme="majorHAnsi" w:hAnsiTheme="majorHAnsi" w:cstheme="majorHAnsi"/>
+                <w:sz w:val="26"/>
+                <w:szCs w:val="26"/>
+              </w:rPr>
+              <w:t xml:space="preserve">       C</w:t>
+            </w:r>
+            <w:r>
+              <w:rPr>
+                <w:rFonts w:asciiTheme="majorHAnsi" w:hAnsiTheme="majorHAnsi" w:cstheme="majorHAnsi"/>
+                <w:sz w:val="26"/>
+                <w:szCs w:val="26"/>
+              </w:rPr>
+              <w:t>ác</w:t>
+            </w:r>
+            <w:r>
+              <w:rPr>
+                <w:rFonts w:asciiTheme="majorHAnsi" w:hAnsiTheme="majorHAnsi" w:cstheme="majorHAnsi"/>
+                <w:sz w:val="26"/>
+                <w:szCs w:val="26"/>
+              </w:rPr>
+              <w:t xml:space="preserve"> doanh nghi</w:t>
+            </w:r>
+            <w:r>
+              <w:rPr>
+                <w:rFonts w:asciiTheme="majorHAnsi" w:hAnsiTheme="majorHAnsi" w:cstheme="majorHAnsi"/>
+                <w:sz w:val="26"/>
+                <w:szCs w:val="26"/>
+              </w:rPr>
+              <w:t>ệp</w:t>
+            </w:r>
+            <w:r>
+              <w:rPr>
+                <w:rFonts w:asciiTheme="majorHAnsi" w:hAnsiTheme="majorHAnsi" w:cstheme="majorHAnsi"/>
+                <w:sz w:val="26"/>
+                <w:szCs w:val="26"/>
+              </w:rPr>
+              <w:t>, c</w:t>
+            </w:r>
+            <w:r>
+              <w:rPr>
+                <w:rFonts w:asciiTheme="majorHAnsi" w:hAnsiTheme="majorHAnsi" w:cstheme="majorHAnsi"/>
+                <w:sz w:val="26"/>
+                <w:szCs w:val="26"/>
+              </w:rPr>
+              <w:t>ơ</w:t>
+            </w:r>
+            <w:r>
+              <w:rPr>
+                <w:rFonts w:asciiTheme="majorHAnsi" w:hAnsiTheme="majorHAnsi" w:cstheme="majorHAnsi"/>
+                <w:sz w:val="26"/>
+                <w:szCs w:val="26"/>
+              </w:rPr>
+              <w:t xml:space="preserve"> quan c</w:t>
+            </w:r>
+            <w:r>
+              <w:rPr>
+                <w:rFonts w:asciiTheme="majorHAnsi" w:hAnsiTheme="majorHAnsi" w:cstheme="majorHAnsi"/>
+                <w:sz w:val="26"/>
+                <w:szCs w:val="26"/>
+              </w:rPr>
+              <w:t>ó</w:t>
+            </w:r>
+            <w:r>
+              <w:rPr>
+                <w:rFonts w:asciiTheme="majorHAnsi" w:hAnsiTheme="majorHAnsi" w:cstheme="majorHAnsi"/>
+                <w:sz w:val="26"/>
+                <w:szCs w:val="26"/>
+              </w:rPr>
+              <w:t xml:space="preserve"> s</w:t>
+            </w:r>
+            <w:r>
+              <w:rPr>
+                <w:rFonts w:asciiTheme="majorHAnsi" w:hAnsiTheme="majorHAnsi" w:cstheme="majorHAnsi"/>
+                <w:sz w:val="26"/>
+                <w:szCs w:val="26"/>
+              </w:rPr>
+              <w:t>ố</w:t>
+            </w:r>
+            <w:r>
+              <w:rPr>
+                <w:rFonts w:asciiTheme="majorHAnsi" w:hAnsiTheme="majorHAnsi" w:cstheme="majorHAnsi"/>
+                <w:sz w:val="26"/>
+                <w:szCs w:val="26"/>
+              </w:rPr>
+              <w:t xml:space="preserve"> lư</w:t>
+            </w:r>
+            <w:r>
+              <w:rPr>
+                <w:rFonts w:asciiTheme="majorHAnsi" w:hAnsiTheme="majorHAnsi" w:cstheme="majorHAnsi"/>
+                <w:sz w:val="26"/>
+                <w:szCs w:val="26"/>
+              </w:rPr>
+              <w:t>ợng</w:t>
+            </w:r>
+            <w:r>
+              <w:rPr>
+                <w:rFonts w:asciiTheme="majorHAnsi" w:hAnsiTheme="majorHAnsi" w:cstheme="majorHAnsi"/>
+                <w:sz w:val="26"/>
+                <w:szCs w:val="26"/>
+              </w:rPr>
+              <w:t xml:space="preserve"> thi</w:t>
+            </w:r>
+            <w:r>
+              <w:rPr>
+                <w:rFonts w:asciiTheme="majorHAnsi" w:hAnsiTheme="majorHAnsi" w:cstheme="majorHAnsi"/>
+                <w:sz w:val="26"/>
+                <w:szCs w:val="26"/>
+              </w:rPr>
+              <w:t>ết</w:t>
+            </w:r>
+            <w:r>
+              <w:rPr>
+                <w:rFonts w:asciiTheme="majorHAnsi" w:hAnsiTheme="majorHAnsi" w:cstheme="majorHAnsi"/>
+                <w:sz w:val="26"/>
+                <w:szCs w:val="26"/>
+              </w:rPr>
+              <w:t xml:space="preserve"> b</w:t>
+            </w:r>
+            <w:r>
+              <w:rPr>
+                <w:rFonts w:asciiTheme="majorHAnsi" w:hAnsiTheme="majorHAnsi" w:cstheme="majorHAnsi"/>
+                <w:sz w:val="26"/>
+                <w:szCs w:val="26"/>
+              </w:rPr>
+              <w:t>ị</w:t>
+            </w:r>
+            <w:r>
+              <w:rPr>
+                <w:rFonts w:asciiTheme="majorHAnsi" w:hAnsiTheme="majorHAnsi" w:cstheme="majorHAnsi"/>
+                <w:sz w:val="26"/>
+                <w:szCs w:val="26"/>
+              </w:rPr>
+              <w:t xml:space="preserve"> l</w:t>
+            </w:r>
+            <w:r>
+              <w:rPr>
+                <w:rFonts w:asciiTheme="majorHAnsi" w:hAnsiTheme="majorHAnsi" w:cstheme="majorHAnsi"/>
+                <w:sz w:val="26"/>
+                <w:szCs w:val="26"/>
+              </w:rPr>
+              <w:t>ớn</w:t>
+            </w:r>
+            <w:r>
+              <w:rPr>
+                <w:rFonts w:asciiTheme="majorHAnsi" w:hAnsiTheme="majorHAnsi" w:cstheme="majorHAnsi"/>
+                <w:sz w:val="26"/>
+                <w:szCs w:val="26"/>
+              </w:rPr>
+              <w:t xml:space="preserve"> v</w:t>
+            </w:r>
+            <w:r>
+              <w:rPr>
+                <w:rFonts w:asciiTheme="majorHAnsi" w:hAnsiTheme="majorHAnsi" w:cstheme="majorHAnsi"/>
+                <w:sz w:val="26"/>
+                <w:szCs w:val="26"/>
+              </w:rPr>
+              <w:t>à</w:t>
+            </w:r>
+            <w:r>
+              <w:rPr>
+                <w:rFonts w:asciiTheme="majorHAnsi" w:hAnsiTheme="majorHAnsi" w:cstheme="majorHAnsi"/>
+                <w:sz w:val="26"/>
+                <w:szCs w:val="26"/>
+              </w:rPr>
+              <w:t xml:space="preserve"> ph</w:t>
+            </w:r>
+            <w:r>
+              <w:rPr>
+                <w:rFonts w:asciiTheme="majorHAnsi" w:hAnsiTheme="majorHAnsi" w:cstheme="majorHAnsi"/>
+                <w:sz w:val="26"/>
+                <w:szCs w:val="26"/>
+              </w:rPr>
+              <w:t>ải</w:t>
+            </w:r>
+            <w:r>
+              <w:rPr>
+                <w:rFonts w:asciiTheme="majorHAnsi" w:hAnsiTheme="majorHAnsi" w:cstheme="majorHAnsi"/>
+                <w:sz w:val="26"/>
+                <w:szCs w:val="26"/>
+              </w:rPr>
+              <w:t xml:space="preserve"> ho</w:t>
+            </w:r>
+            <w:r>
+              <w:rPr>
+                <w:rFonts w:asciiTheme="majorHAnsi" w:hAnsiTheme="majorHAnsi" w:cstheme="majorHAnsi"/>
+                <w:sz w:val="26"/>
+                <w:szCs w:val="26"/>
+              </w:rPr>
+              <w:t>ạt</w:t>
+            </w:r>
+            <w:r>
+              <w:rPr>
+                <w:rFonts w:asciiTheme="majorHAnsi" w:hAnsiTheme="majorHAnsi" w:cstheme="majorHAnsi"/>
+                <w:sz w:val="26"/>
+                <w:szCs w:val="26"/>
+              </w:rPr>
+              <w:t xml:space="preserve"> đ</w:t>
+            </w:r>
+            <w:r>
+              <w:rPr>
+                <w:rFonts w:asciiTheme="majorHAnsi" w:hAnsiTheme="majorHAnsi" w:cstheme="majorHAnsi"/>
+                <w:sz w:val="26"/>
+                <w:szCs w:val="26"/>
+              </w:rPr>
+              <w:t>ộng</w:t>
+            </w:r>
+            <w:r>
+              <w:rPr>
+                <w:rFonts w:asciiTheme="majorHAnsi" w:hAnsiTheme="majorHAnsi" w:cstheme="majorHAnsi"/>
+                <w:sz w:val="26"/>
+                <w:szCs w:val="26"/>
+              </w:rPr>
+              <w:t xml:space="preserve"> li</w:t>
+            </w:r>
+            <w:r>
+              <w:rPr>
+                <w:rFonts w:asciiTheme="majorHAnsi" w:hAnsiTheme="majorHAnsi" w:cstheme="majorHAnsi"/>
+                <w:sz w:val="26"/>
+                <w:szCs w:val="26"/>
+              </w:rPr>
+              <w:t>ên</w:t>
+            </w:r>
+            <w:r>
+              <w:rPr>
+                <w:rFonts w:asciiTheme="majorHAnsi" w:hAnsiTheme="majorHAnsi" w:cstheme="majorHAnsi"/>
+                <w:sz w:val="26"/>
+                <w:szCs w:val="26"/>
+              </w:rPr>
+              <w:t xml:space="preserve"> t</w:t>
+            </w:r>
+            <w:r>
+              <w:rPr>
+                <w:rFonts w:asciiTheme="majorHAnsi" w:hAnsiTheme="majorHAnsi" w:cstheme="majorHAnsi"/>
+                <w:sz w:val="26"/>
+                <w:szCs w:val="26"/>
+              </w:rPr>
+              <w:t>ục</w:t>
+            </w:r>
+            <w:r>
+              <w:rPr>
+                <w:rFonts w:asciiTheme="majorHAnsi" w:hAnsiTheme="majorHAnsi" w:cstheme="majorHAnsi"/>
+                <w:sz w:val="26"/>
+                <w:szCs w:val="26"/>
+              </w:rPr>
+              <w:t>, d</w:t>
+            </w:r>
+            <w:r>
+              <w:rPr>
+                <w:rFonts w:asciiTheme="majorHAnsi" w:hAnsiTheme="majorHAnsi" w:cstheme="majorHAnsi"/>
+                <w:sz w:val="26"/>
+                <w:szCs w:val="26"/>
+              </w:rPr>
+              <w:t>ễ</w:t>
+            </w:r>
+            <w:r>
+              <w:rPr>
+                <w:rFonts w:asciiTheme="majorHAnsi" w:hAnsiTheme="majorHAnsi" w:cstheme="majorHAnsi"/>
+                <w:sz w:val="26"/>
+                <w:szCs w:val="26"/>
+              </w:rPr>
+              <w:t xml:space="preserve"> x</w:t>
+            </w:r>
+            <w:r>
+              <w:rPr>
+                <w:rFonts w:asciiTheme="majorHAnsi" w:hAnsiTheme="majorHAnsi" w:cstheme="majorHAnsi"/>
+                <w:sz w:val="26"/>
+                <w:szCs w:val="26"/>
+              </w:rPr>
+              <w:t>ảy</w:t>
+            </w:r>
+            <w:r>
+              <w:rPr>
+                <w:rFonts w:asciiTheme="majorHAnsi" w:hAnsiTheme="majorHAnsi" w:cstheme="majorHAnsi"/>
+                <w:sz w:val="26"/>
+                <w:szCs w:val="26"/>
+              </w:rPr>
+              <w:t xml:space="preserve"> ra tr</w:t>
+            </w:r>
+            <w:r>
+              <w:rPr>
+                <w:rFonts w:asciiTheme="majorHAnsi" w:hAnsiTheme="majorHAnsi" w:cstheme="majorHAnsi"/>
+                <w:sz w:val="26"/>
+                <w:szCs w:val="26"/>
+              </w:rPr>
+              <w:t>ục</w:t>
+            </w:r>
+            <w:r>
+              <w:rPr>
+                <w:rFonts w:asciiTheme="majorHAnsi" w:hAnsiTheme="majorHAnsi" w:cstheme="majorHAnsi"/>
+                <w:sz w:val="26"/>
+                <w:szCs w:val="26"/>
+              </w:rPr>
+              <w:t xml:space="preserve"> tr</w:t>
+            </w:r>
+            <w:r>
+              <w:rPr>
+                <w:rFonts w:asciiTheme="majorHAnsi" w:hAnsiTheme="majorHAnsi" w:cstheme="majorHAnsi"/>
+                <w:sz w:val="26"/>
+                <w:szCs w:val="26"/>
+              </w:rPr>
+              <w:t>ặc</w:t>
+            </w:r>
+            <w:r>
+              <w:rPr>
+                <w:rFonts w:asciiTheme="majorHAnsi" w:hAnsiTheme="majorHAnsi" w:cstheme="majorHAnsi"/>
+                <w:sz w:val="26"/>
+                <w:szCs w:val="26"/>
+              </w:rPr>
+              <w:t xml:space="preserve"> k</w:t>
+            </w:r>
+            <w:r>
+              <w:rPr>
+                <w:rFonts w:asciiTheme="majorHAnsi" w:hAnsiTheme="majorHAnsi" w:cstheme="majorHAnsi"/>
+                <w:sz w:val="26"/>
+                <w:szCs w:val="26"/>
+              </w:rPr>
+              <w:t>ỹ</w:t>
+            </w:r>
+            <w:r>
+              <w:rPr>
+                <w:rFonts w:asciiTheme="majorHAnsi" w:hAnsiTheme="majorHAnsi" w:cstheme="majorHAnsi"/>
+                <w:sz w:val="26"/>
+                <w:szCs w:val="26"/>
+              </w:rPr>
+              <w:t xml:space="preserve"> thu</w:t>
+            </w:r>
+            <w:r>
+              <w:rPr>
+                <w:rFonts w:asciiTheme="majorHAnsi" w:hAnsiTheme="majorHAnsi" w:cstheme="majorHAnsi"/>
+                <w:sz w:val="26"/>
+                <w:szCs w:val="26"/>
+              </w:rPr>
+              <w:t>ật</w:t>
+            </w:r>
+            <w:r>
+              <w:rPr>
+                <w:rFonts w:asciiTheme="majorHAnsi" w:hAnsiTheme="majorHAnsi" w:cstheme="majorHAnsi"/>
+                <w:sz w:val="26"/>
+                <w:szCs w:val="26"/>
+              </w:rPr>
+              <w:t>.</w:t>
+            </w:r>
+          </w:p>
+          <w:p>
+            <w:pPr>
+              <w:spacing w:before="120" w:after="120"/>
+              <w:rPr>
+                <w:rFonts w:asciiTheme="majorHAnsi" w:hAnsiTheme="majorHAnsi" w:cstheme="majorHAnsi"/>
+                <w:sz w:val="26"/>
+                <w:szCs w:val="26"/>
+              </w:rPr>
+            </w:pPr>
+            <w:r>
+              <w:rPr>
+                <w:rFonts w:asciiTheme="majorHAnsi" w:hAnsiTheme="majorHAnsi" w:cstheme="majorHAnsi"/>
+                <w:sz w:val="26"/>
+                <w:szCs w:val="26"/>
+              </w:rPr>
+              <w:t>Ph</w:t>
+            </w:r>
+            <w:r>
+              <w:rPr>
+                <w:rFonts w:asciiTheme="majorHAnsi" w:hAnsiTheme="majorHAnsi" w:cstheme="majorHAnsi"/>
+                <w:sz w:val="26"/>
+                <w:szCs w:val="26"/>
+              </w:rPr>
+              <w:t>ươn</w:t>
+            </w:r>
+            <w:r>
+              <w:rPr>
+                <w:rFonts w:asciiTheme="majorHAnsi" w:hAnsiTheme="majorHAnsi" w:cstheme="majorHAnsi"/>
+                <w:sz w:val="26"/>
+                <w:szCs w:val="26"/>
+              </w:rPr>
+              <w:t>g ph</w:t>
+            </w:r>
+            <w:r>
+              <w:rPr>
+                <w:rFonts w:asciiTheme="majorHAnsi" w:hAnsiTheme="majorHAnsi" w:cstheme="majorHAnsi"/>
+                <w:sz w:val="26"/>
+                <w:szCs w:val="26"/>
+              </w:rPr>
+              <w:t>áp</w:t>
+            </w:r>
+            <w:r>
+              <w:rPr>
+                <w:rFonts w:asciiTheme="majorHAnsi" w:hAnsiTheme="majorHAnsi" w:cstheme="majorHAnsi"/>
+                <w:sz w:val="26"/>
+                <w:szCs w:val="26"/>
+              </w:rPr>
+              <w:t xml:space="preserve"> th</w:t>
+            </w:r>
+            <w:r>
+              <w:rPr>
+                <w:rFonts w:asciiTheme="majorHAnsi" w:hAnsiTheme="majorHAnsi" w:cstheme="majorHAnsi"/>
+                <w:sz w:val="26"/>
+                <w:szCs w:val="26"/>
+              </w:rPr>
+              <w:t>ực</w:t>
+            </w:r>
+            <w:r>
+              <w:rPr>
+                <w:rFonts w:asciiTheme="majorHAnsi" w:hAnsiTheme="majorHAnsi" w:cstheme="majorHAnsi"/>
+                <w:sz w:val="26"/>
+                <w:szCs w:val="26"/>
+              </w:rPr>
+              <w:t xml:space="preserve"> hi</w:t>
+            </w:r>
+            <w:r>
+              <w:rPr>
+                <w:rFonts w:asciiTheme="majorHAnsi" w:hAnsiTheme="majorHAnsi" w:cstheme="majorHAnsi"/>
+                <w:sz w:val="26"/>
+                <w:szCs w:val="26"/>
+              </w:rPr>
+              <w:t>ện</w:t>
+            </w:r>
+            <w:r>
+              <w:rPr>
+                <w:rFonts w:asciiTheme="majorHAnsi" w:hAnsiTheme="majorHAnsi" w:cstheme="majorHAnsi"/>
+                <w:sz w:val="26"/>
+                <w:szCs w:val="26"/>
+              </w:rPr>
+              <w:t>:</w:t>
+            </w:r>
+            <w:r>
+              <w:rPr>
+                <w:rFonts w:asciiTheme="majorHAnsi" w:hAnsiTheme="majorHAnsi" w:cstheme="majorHAnsi"/>
+                <w:sz w:val="26"/>
+                <w:szCs w:val="26"/>
+              </w:rPr>
+              <w:t xml:space="preserve"> </w:t>
+            </w:r>
+          </w:p>
+          <w:p>
+            <w:pPr>
+              <w:spacing w:before="120" w:after="120"/>
+              <w:rPr>
+                <w:rFonts w:asciiTheme="majorHAnsi" w:hAnsiTheme="majorHAnsi" w:cstheme="majorHAnsi"/>
+                <w:sz w:val="26"/>
+                <w:szCs w:val="26"/>
+              </w:rPr>
+            </w:pPr>
+            <w:r>
+              <w:rPr>
+                <w:rFonts w:asciiTheme="majorHAnsi" w:hAnsiTheme="majorHAnsi" w:cstheme="majorHAnsi"/>
+                <w:sz w:val="26"/>
+                <w:szCs w:val="26"/>
+              </w:rPr>
+              <w:t xml:space="preserve">       </w:t>
+            </w:r>
+            <w:r>
+              <w:rPr>
+                <w:rFonts w:asciiTheme="majorHAnsi" w:hAnsiTheme="majorHAnsi" w:cstheme="majorHAnsi"/>
+                <w:sz w:val="26"/>
+                <w:szCs w:val="26"/>
+              </w:rPr>
+              <w:t xml:space="preserve">Xem </w:t>
+            </w:r>
+            <w:r>
+              <w:rPr>
+                <w:rFonts w:asciiTheme="majorHAnsi" w:hAnsiTheme="majorHAnsi" w:cstheme="majorHAnsi"/>
+                <w:sz w:val="26"/>
+                <w:szCs w:val="26"/>
+              </w:rPr>
+              <w:t>c</w:t>
+            </w:r>
+            <w:r>
+              <w:rPr>
+                <w:rFonts w:asciiTheme="majorHAnsi" w:hAnsiTheme="majorHAnsi" w:cstheme="majorHAnsi"/>
+                <w:sz w:val="26"/>
+                <w:szCs w:val="26"/>
+              </w:rPr>
+              <w:t>ác</w:t>
+            </w:r>
+            <w:r>
+              <w:rPr>
+                <w:rFonts w:asciiTheme="majorHAnsi" w:hAnsiTheme="majorHAnsi" w:cstheme="majorHAnsi"/>
+                <w:sz w:val="26"/>
+                <w:szCs w:val="26"/>
+              </w:rPr>
+              <w:t xml:space="preserve"> t</w:t>
+            </w:r>
+            <w:r>
+              <w:rPr>
+                <w:rFonts w:asciiTheme="majorHAnsi" w:hAnsiTheme="majorHAnsi" w:cstheme="majorHAnsi"/>
+                <w:sz w:val="26"/>
+                <w:szCs w:val="26"/>
+              </w:rPr>
+              <w:t>ài</w:t>
+            </w:r>
+            <w:r>
+              <w:rPr>
+                <w:rFonts w:asciiTheme="majorHAnsi" w:hAnsiTheme="majorHAnsi" w:cstheme="majorHAnsi"/>
+                <w:sz w:val="26"/>
+                <w:szCs w:val="26"/>
+              </w:rPr>
+              <w:t xml:space="preserve"> li</w:t>
+            </w:r>
+            <w:r>
+              <w:rPr>
+                <w:rFonts w:asciiTheme="majorHAnsi" w:hAnsiTheme="majorHAnsi" w:cstheme="majorHAnsi"/>
+                <w:sz w:val="26"/>
+                <w:szCs w:val="26"/>
+              </w:rPr>
+              <w:t>ệu</w:t>
+            </w:r>
+            <w:r>
+              <w:rPr>
+                <w:rFonts w:asciiTheme="majorHAnsi" w:hAnsiTheme="majorHAnsi" w:cstheme="majorHAnsi"/>
+                <w:sz w:val="26"/>
+                <w:szCs w:val="26"/>
+              </w:rPr>
+              <w:t xml:space="preserve"> c</w:t>
+            </w:r>
+            <w:r>
+              <w:rPr>
+                <w:rFonts w:asciiTheme="majorHAnsi" w:hAnsiTheme="majorHAnsi" w:cstheme="majorHAnsi"/>
+                <w:sz w:val="26"/>
+                <w:szCs w:val="26"/>
+              </w:rPr>
+              <w:t>ó</w:t>
+            </w:r>
+            <w:r>
+              <w:rPr>
+                <w:rFonts w:asciiTheme="majorHAnsi" w:hAnsiTheme="majorHAnsi" w:cstheme="majorHAnsi"/>
+                <w:sz w:val="26"/>
+                <w:szCs w:val="26"/>
+              </w:rPr>
+              <w:t xml:space="preserve"> li</w:t>
+            </w:r>
+            <w:r>
+              <w:rPr>
+                <w:rFonts w:asciiTheme="majorHAnsi" w:hAnsiTheme="majorHAnsi" w:cstheme="majorHAnsi"/>
+                <w:sz w:val="26"/>
+                <w:szCs w:val="26"/>
+              </w:rPr>
+              <w:t>ên</w:t>
+            </w:r>
+            <w:r>
+              <w:rPr>
+                <w:rFonts w:asciiTheme="majorHAnsi" w:hAnsiTheme="majorHAnsi" w:cstheme="majorHAnsi"/>
+                <w:sz w:val="26"/>
+                <w:szCs w:val="26"/>
+              </w:rPr>
+              <w:t xml:space="preserve"> quan đ</w:t>
+            </w:r>
+            <w:r>
+              <w:rPr>
+                <w:rFonts w:asciiTheme="majorHAnsi" w:hAnsiTheme="majorHAnsi" w:cstheme="majorHAnsi"/>
+                <w:sz w:val="26"/>
+                <w:szCs w:val="26"/>
+              </w:rPr>
+              <w:t>ến</w:t>
+            </w:r>
+            <w:r>
+              <w:rPr>
+                <w:rFonts w:asciiTheme="majorHAnsi" w:hAnsiTheme="majorHAnsi" w:cstheme="majorHAnsi"/>
+                <w:sz w:val="26"/>
+                <w:szCs w:val="26"/>
+              </w:rPr>
+              <w:t xml:space="preserve"> b</w:t>
+            </w:r>
+            <w:r>
+              <w:rPr>
+                <w:rFonts w:asciiTheme="majorHAnsi" w:hAnsiTheme="majorHAnsi" w:cstheme="majorHAnsi"/>
+                <w:sz w:val="26"/>
+                <w:szCs w:val="26"/>
+              </w:rPr>
+              <w:t>ảo</w:t>
+            </w:r>
+            <w:r>
+              <w:rPr>
+                <w:rFonts w:asciiTheme="majorHAnsi" w:hAnsiTheme="majorHAnsi" w:cstheme="majorHAnsi"/>
+                <w:sz w:val="26"/>
+                <w:szCs w:val="26"/>
+              </w:rPr>
+              <w:t xml:space="preserve"> tr</w:t>
+            </w:r>
+            <w:r>
+              <w:rPr>
+                <w:rFonts w:asciiTheme="majorHAnsi" w:hAnsiTheme="majorHAnsi" w:cstheme="majorHAnsi"/>
+                <w:sz w:val="26"/>
+                <w:szCs w:val="26"/>
+              </w:rPr>
+              <w:t>ì</w:t>
+            </w:r>
+            <w:r>
+              <w:rPr>
+                <w:rFonts w:asciiTheme="majorHAnsi" w:hAnsiTheme="majorHAnsi" w:cstheme="majorHAnsi"/>
+                <w:sz w:val="26"/>
+                <w:szCs w:val="26"/>
+              </w:rPr>
+              <w:t>, t</w:t>
+            </w:r>
+            <w:r>
+              <w:rPr>
+                <w:rFonts w:asciiTheme="majorHAnsi" w:hAnsiTheme="majorHAnsi" w:cstheme="majorHAnsi"/>
+                <w:sz w:val="26"/>
+                <w:szCs w:val="26"/>
+              </w:rPr>
+              <w:t>ìm</w:t>
+            </w:r>
+            <w:r>
+              <w:rPr>
+                <w:rFonts w:asciiTheme="majorHAnsi" w:hAnsiTheme="majorHAnsi" w:cstheme="majorHAnsi"/>
+                <w:sz w:val="26"/>
+                <w:szCs w:val="26"/>
+              </w:rPr>
+              <w:t xml:space="preserve"> ki</w:t>
+            </w:r>
+            <w:r>
+              <w:rPr>
+                <w:rFonts w:asciiTheme="majorHAnsi" w:hAnsiTheme="majorHAnsi" w:cstheme="majorHAnsi"/>
+                <w:sz w:val="26"/>
+                <w:szCs w:val="26"/>
+              </w:rPr>
+              <w:t>ếm</w:t>
+            </w:r>
+            <w:r>
+              <w:rPr>
+                <w:rFonts w:asciiTheme="majorHAnsi" w:hAnsiTheme="majorHAnsi" w:cstheme="majorHAnsi"/>
+                <w:sz w:val="26"/>
+                <w:szCs w:val="26"/>
+              </w:rPr>
+              <w:t xml:space="preserve"> c</w:t>
+            </w:r>
+            <w:r>
+              <w:rPr>
+                <w:rFonts w:asciiTheme="majorHAnsi" w:hAnsiTheme="majorHAnsi" w:cstheme="majorHAnsi"/>
+                <w:sz w:val="26"/>
+                <w:szCs w:val="26"/>
+              </w:rPr>
+              <w:t>á</w:t>
+            </w:r>
+            <w:r>
+              <w:rPr>
+                <w:rFonts w:asciiTheme="majorHAnsi" w:hAnsiTheme="majorHAnsi" w:cstheme="majorHAnsi"/>
+                <w:sz w:val="26"/>
+                <w:szCs w:val="26"/>
+              </w:rPr>
+              <w:t>c ch</w:t>
+            </w:r>
+            <w:r>
+              <w:rPr>
+                <w:rFonts w:asciiTheme="majorHAnsi" w:hAnsiTheme="majorHAnsi" w:cstheme="majorHAnsi"/>
+                <w:sz w:val="26"/>
+                <w:szCs w:val="26"/>
+              </w:rPr>
+              <w:t>ươn</w:t>
+            </w:r>
+            <w:r>
+              <w:rPr>
+                <w:rFonts w:asciiTheme="majorHAnsi" w:hAnsiTheme="majorHAnsi" w:cstheme="majorHAnsi"/>
+                <w:sz w:val="26"/>
+                <w:szCs w:val="26"/>
+              </w:rPr>
+              <w:t>g tr</w:t>
+            </w:r>
+            <w:r>
+              <w:rPr>
+                <w:rFonts w:asciiTheme="majorHAnsi" w:hAnsiTheme="majorHAnsi" w:cstheme="majorHAnsi"/>
+                <w:sz w:val="26"/>
+                <w:szCs w:val="26"/>
+              </w:rPr>
+              <w:t>ình</w:t>
+            </w:r>
+            <w:r>
+              <w:rPr>
+                <w:rFonts w:asciiTheme="majorHAnsi" w:hAnsiTheme="majorHAnsi" w:cstheme="majorHAnsi"/>
+                <w:sz w:val="26"/>
+                <w:szCs w:val="26"/>
+              </w:rPr>
+              <w:t xml:space="preserve"> h</w:t>
+            </w:r>
+            <w:r>
+              <w:rPr>
+                <w:rFonts w:asciiTheme="majorHAnsi" w:hAnsiTheme="majorHAnsi" w:cstheme="majorHAnsi"/>
+                <w:sz w:val="26"/>
+                <w:szCs w:val="26"/>
+              </w:rPr>
+              <w:t>ỗ</w:t>
+            </w:r>
+            <w:r>
+              <w:rPr>
+                <w:rFonts w:asciiTheme="majorHAnsi" w:hAnsiTheme="majorHAnsi" w:cstheme="majorHAnsi"/>
+                <w:sz w:val="26"/>
+                <w:szCs w:val="26"/>
+              </w:rPr>
+              <w:t xml:space="preserve"> tr</w:t>
+            </w:r>
+            <w:r>
+              <w:rPr>
+                <w:rFonts w:asciiTheme="majorHAnsi" w:hAnsiTheme="majorHAnsi" w:cstheme="majorHAnsi"/>
+                <w:sz w:val="26"/>
+                <w:szCs w:val="26"/>
+              </w:rPr>
+              <w:t>ợ</w:t>
+            </w:r>
+            <w:r>
+              <w:rPr>
+                <w:rFonts w:asciiTheme="majorHAnsi" w:hAnsiTheme="majorHAnsi" w:cstheme="majorHAnsi"/>
+                <w:sz w:val="26"/>
+                <w:szCs w:val="26"/>
+              </w:rPr>
+              <w:t xml:space="preserve"> b</w:t>
+            </w:r>
+            <w:r>
+              <w:rPr>
+                <w:rFonts w:asciiTheme="majorHAnsi" w:hAnsiTheme="majorHAnsi" w:cstheme="majorHAnsi"/>
+                <w:sz w:val="26"/>
+                <w:szCs w:val="26"/>
+              </w:rPr>
+              <w:t>ảo</w:t>
+            </w:r>
+            <w:r>
+              <w:rPr>
+                <w:rFonts w:asciiTheme="majorHAnsi" w:hAnsiTheme="majorHAnsi" w:cstheme="majorHAnsi"/>
+                <w:sz w:val="26"/>
+                <w:szCs w:val="26"/>
+              </w:rPr>
+              <w:t xml:space="preserve"> tr</w:t>
+            </w:r>
+            <w:r>
+              <w:rPr>
+                <w:rFonts w:asciiTheme="majorHAnsi" w:hAnsiTheme="majorHAnsi" w:cstheme="majorHAnsi"/>
+                <w:sz w:val="26"/>
+                <w:szCs w:val="26"/>
+              </w:rPr>
+              <w:t>ì</w:t>
+            </w:r>
+            <w:r>
+              <w:rPr>
+                <w:rFonts w:asciiTheme="majorHAnsi" w:hAnsiTheme="majorHAnsi" w:cstheme="majorHAnsi"/>
+                <w:sz w:val="26"/>
+                <w:szCs w:val="26"/>
+              </w:rPr>
+              <w:t xml:space="preserve"> r</w:t>
+            </w:r>
+            <w:r>
+              <w:rPr>
+                <w:rFonts w:asciiTheme="majorHAnsi" w:hAnsiTheme="majorHAnsi" w:cstheme="majorHAnsi"/>
+                <w:sz w:val="26"/>
+                <w:szCs w:val="26"/>
+              </w:rPr>
+              <w:t>ồi</w:t>
+            </w:r>
+            <w:r>
+              <w:rPr>
+                <w:rFonts w:asciiTheme="majorHAnsi" w:hAnsiTheme="majorHAnsi" w:cstheme="majorHAnsi"/>
+                <w:sz w:val="26"/>
+                <w:szCs w:val="26"/>
+              </w:rPr>
+              <w:t xml:space="preserve"> nghi</w:t>
+            </w:r>
+            <w:r>
+              <w:rPr>
+                <w:rFonts w:asciiTheme="majorHAnsi" w:hAnsiTheme="majorHAnsi" w:cstheme="majorHAnsi"/>
+                <w:sz w:val="26"/>
+                <w:szCs w:val="26"/>
+              </w:rPr>
+              <w:t>ên</w:t>
+            </w:r>
+            <w:r>
+              <w:rPr>
+                <w:rFonts w:asciiTheme="majorHAnsi" w:hAnsiTheme="majorHAnsi" w:cstheme="majorHAnsi"/>
+                <w:sz w:val="26"/>
+                <w:szCs w:val="26"/>
+              </w:rPr>
+              <w:t xml:space="preserve"> c</w:t>
+            </w:r>
+            <w:r>
+              <w:rPr>
+                <w:rFonts w:asciiTheme="majorHAnsi" w:hAnsiTheme="majorHAnsi" w:cstheme="majorHAnsi"/>
+                <w:sz w:val="26"/>
+                <w:szCs w:val="26"/>
+              </w:rPr>
+              <w:t>ứu</w:t>
+            </w:r>
+            <w:r>
+              <w:rPr>
+                <w:rFonts w:asciiTheme="majorHAnsi" w:hAnsiTheme="majorHAnsi" w:cstheme="majorHAnsi"/>
+                <w:sz w:val="26"/>
+                <w:szCs w:val="26"/>
+              </w:rPr>
+              <w:t>, ph</w:t>
+            </w:r>
+            <w:r>
+              <w:rPr>
+                <w:rFonts w:asciiTheme="majorHAnsi" w:hAnsiTheme="majorHAnsi" w:cstheme="majorHAnsi"/>
+                <w:sz w:val="26"/>
+                <w:szCs w:val="26"/>
+              </w:rPr>
+              <w:t>át</w:t>
+            </w:r>
+            <w:r>
+              <w:rPr>
+                <w:rFonts w:asciiTheme="majorHAnsi" w:hAnsiTheme="majorHAnsi" w:cstheme="majorHAnsi"/>
+                <w:sz w:val="26"/>
+                <w:szCs w:val="26"/>
+              </w:rPr>
+              <w:t xml:space="preserve"> tri</w:t>
+            </w:r>
+            <w:r>
+              <w:rPr>
+                <w:rFonts w:asciiTheme="majorHAnsi" w:hAnsiTheme="majorHAnsi" w:cstheme="majorHAnsi"/>
+                <w:sz w:val="26"/>
+                <w:szCs w:val="26"/>
+              </w:rPr>
+              <w:t>ển</w:t>
+            </w:r>
+            <w:r>
+              <w:rPr>
+                <w:rFonts w:asciiTheme="majorHAnsi" w:hAnsiTheme="majorHAnsi" w:cstheme="majorHAnsi"/>
+                <w:sz w:val="26"/>
+                <w:szCs w:val="26"/>
+              </w:rPr>
+              <w:t xml:space="preserve"> </w:t>
+            </w:r>
+            <w:r>
+              <w:rPr>
+                <w:rFonts w:asciiTheme="majorHAnsi" w:hAnsiTheme="majorHAnsi" w:cstheme="majorHAnsi"/>
+                <w:sz w:val="26"/>
+                <w:szCs w:val="26"/>
+              </w:rPr>
+              <w:t>ứng</w:t>
+            </w:r>
+            <w:r>
+              <w:rPr>
+                <w:rFonts w:asciiTheme="majorHAnsi" w:hAnsiTheme="majorHAnsi" w:cstheme="majorHAnsi"/>
+                <w:sz w:val="26"/>
+                <w:szCs w:val="26"/>
+              </w:rPr>
+              <w:t xml:space="preserve"> d</w:t>
+            </w:r>
+            <w:r>
+              <w:rPr>
+                <w:rFonts w:asciiTheme="majorHAnsi" w:hAnsiTheme="majorHAnsi" w:cstheme="majorHAnsi"/>
+                <w:sz w:val="26"/>
+                <w:szCs w:val="26"/>
+              </w:rPr>
+              <w:t>ụng</w:t>
+            </w:r>
+            <w:r>
+              <w:rPr>
+                <w:rFonts w:asciiTheme="majorHAnsi" w:hAnsiTheme="majorHAnsi" w:cstheme="majorHAnsi"/>
+                <w:sz w:val="26"/>
+                <w:szCs w:val="26"/>
+              </w:rPr>
+              <w:t xml:space="preserve"> c</w:t>
+            </w:r>
+            <w:r>
+              <w:rPr>
+                <w:rFonts w:asciiTheme="majorHAnsi" w:hAnsiTheme="majorHAnsi" w:cstheme="majorHAnsi"/>
+                <w:sz w:val="26"/>
+                <w:szCs w:val="26"/>
+              </w:rPr>
+              <w:t>ủa</w:t>
+            </w:r>
+            <w:r>
+              <w:rPr>
+                <w:rFonts w:asciiTheme="majorHAnsi" w:hAnsiTheme="majorHAnsi" w:cstheme="majorHAnsi"/>
+                <w:sz w:val="26"/>
+                <w:szCs w:val="26"/>
+              </w:rPr>
+              <w:t xml:space="preserve"> ri</w:t>
+            </w:r>
+            <w:r>
+              <w:rPr>
+                <w:rFonts w:asciiTheme="majorHAnsi" w:hAnsiTheme="majorHAnsi" w:cstheme="majorHAnsi"/>
+                <w:sz w:val="26"/>
+                <w:szCs w:val="26"/>
+              </w:rPr>
+              <w:t>êng</w:t>
+            </w:r>
+            <w:r>
+              <w:rPr>
+                <w:rFonts w:asciiTheme="majorHAnsi" w:hAnsiTheme="majorHAnsi" w:cstheme="majorHAnsi"/>
+                <w:sz w:val="26"/>
+                <w:szCs w:val="26"/>
+              </w:rPr>
+              <w:t xml:space="preserve"> m</w:t>
+            </w:r>
+            <w:r>
+              <w:rPr>
+                <w:rFonts w:asciiTheme="majorHAnsi" w:hAnsiTheme="majorHAnsi" w:cstheme="majorHAnsi"/>
+                <w:sz w:val="26"/>
+                <w:szCs w:val="26"/>
+              </w:rPr>
+              <w:t>ình</w:t>
+            </w:r>
+            <w:r>
+              <w:rPr>
+                <w:rFonts w:asciiTheme="majorHAnsi" w:hAnsiTheme="majorHAnsi" w:cstheme="majorHAnsi"/>
+                <w:sz w:val="26"/>
+                <w:szCs w:val="26"/>
+              </w:rPr>
+              <w:t>.</w:t>
+            </w:r>
+          </w:p>
+          <w:p>
+            <w:pPr>
+              <w:spacing w:before="120" w:after="120"/>
+              <w:rPr>
+                <w:rFonts w:asciiTheme="majorHAnsi" w:hAnsiTheme="majorHAnsi" w:cstheme="majorHAnsi"/>
+                <w:sz w:val="26"/>
+                <w:szCs w:val="26"/>
+              </w:rPr>
+            </w:pPr>
+            <w:r>
+              <w:rPr>
+                <w:rFonts w:asciiTheme="majorHAnsi" w:hAnsiTheme="majorHAnsi" w:cstheme="majorHAnsi"/>
+                <w:sz w:val="26"/>
+                <w:szCs w:val="26"/>
+              </w:rPr>
+              <w:t>K</w:t>
+            </w:r>
+            <w:r>
+              <w:rPr>
+                <w:rFonts w:asciiTheme="majorHAnsi" w:hAnsiTheme="majorHAnsi" w:cstheme="majorHAnsi"/>
+                <w:sz w:val="26"/>
+                <w:szCs w:val="26"/>
+              </w:rPr>
+              <w:t>ết</w:t>
+            </w:r>
+            <w:r>
+              <w:rPr>
+                <w:rFonts w:asciiTheme="majorHAnsi" w:hAnsiTheme="majorHAnsi" w:cstheme="majorHAnsi"/>
+                <w:sz w:val="26"/>
+                <w:szCs w:val="26"/>
+              </w:rPr>
+              <w:t xml:space="preserve"> qu</w:t>
+            </w:r>
+            <w:r>
+              <w:rPr>
+                <w:rFonts w:asciiTheme="majorHAnsi" w:hAnsiTheme="majorHAnsi" w:cstheme="majorHAnsi"/>
+                <w:sz w:val="26"/>
+                <w:szCs w:val="26"/>
+              </w:rPr>
+              <w:t>ả</w:t>
+            </w:r>
+            <w:r>
+              <w:rPr>
+                <w:rFonts w:asciiTheme="majorHAnsi" w:hAnsiTheme="majorHAnsi" w:cstheme="majorHAnsi"/>
+                <w:sz w:val="26"/>
+                <w:szCs w:val="26"/>
+              </w:rPr>
+              <w:t xml:space="preserve"> mong đ</w:t>
+            </w:r>
+            <w:r>
+              <w:rPr>
+                <w:rFonts w:asciiTheme="majorHAnsi" w:hAnsiTheme="majorHAnsi" w:cstheme="majorHAnsi"/>
+                <w:sz w:val="26"/>
+                <w:szCs w:val="26"/>
+              </w:rPr>
+              <w:t>ợi</w:t>
+            </w:r>
+            <w:r>
+              <w:rPr>
+                <w:rFonts w:asciiTheme="majorHAnsi" w:hAnsiTheme="majorHAnsi" w:cstheme="majorHAnsi"/>
+                <w:sz w:val="26"/>
+                <w:szCs w:val="26"/>
+              </w:rPr>
+              <w:t xml:space="preserve">: </w:t>
+            </w:r>
+          </w:p>
+          <w:p>
+            <w:pPr>
+              <w:spacing w:before="120" w:after="120"/>
+              <w:rPr>
+                <w:rFonts w:asciiTheme="majorHAnsi" w:hAnsiTheme="majorHAnsi" w:cstheme="majorHAnsi"/>
+                <w:sz w:val="26"/>
+                <w:szCs w:val="26"/>
+              </w:rPr>
+            </w:pPr>
+            <w:r>
+              <w:rPr>
+                <w:rFonts w:asciiTheme="majorHAnsi" w:hAnsiTheme="majorHAnsi" w:cstheme="majorHAnsi"/>
+                <w:sz w:val="26"/>
+                <w:szCs w:val="26"/>
+              </w:rPr>
+              <w:t xml:space="preserve">       </w:t>
+            </w:r>
+            <w:r>
+              <w:rPr>
+                <w:rFonts w:asciiTheme="majorHAnsi" w:hAnsiTheme="majorHAnsi" w:cstheme="majorHAnsi"/>
+                <w:sz w:val="26"/>
+                <w:szCs w:val="26"/>
+              </w:rPr>
+              <w:t>X</w:t>
+            </w:r>
+            <w:r>
+              <w:rPr>
+                <w:rFonts w:asciiTheme="majorHAnsi" w:hAnsiTheme="majorHAnsi" w:cstheme="majorHAnsi"/>
+                <w:sz w:val="26"/>
+                <w:szCs w:val="26"/>
+              </w:rPr>
+              <w:t>â</w:t>
+            </w:r>
+            <w:r>
+              <w:rPr>
+                <w:rFonts w:asciiTheme="majorHAnsi" w:hAnsiTheme="majorHAnsi" w:cstheme="majorHAnsi"/>
+                <w:sz w:val="26"/>
+                <w:szCs w:val="26"/>
+              </w:rPr>
+              <w:t>y d</w:t>
+            </w:r>
+            <w:r>
+              <w:rPr>
+                <w:rFonts w:asciiTheme="majorHAnsi" w:hAnsiTheme="majorHAnsi" w:cstheme="majorHAnsi"/>
+                <w:sz w:val="26"/>
+                <w:szCs w:val="26"/>
+              </w:rPr>
+              <w:t>ựng</w:t>
+            </w:r>
+            <w:r>
+              <w:rPr>
+                <w:rFonts w:asciiTheme="majorHAnsi" w:hAnsiTheme="majorHAnsi" w:cstheme="majorHAnsi"/>
+                <w:sz w:val="26"/>
+                <w:szCs w:val="26"/>
+              </w:rPr>
+              <w:t xml:space="preserve"> th</w:t>
+            </w:r>
+            <w:r>
+              <w:rPr>
+                <w:rFonts w:asciiTheme="majorHAnsi" w:hAnsiTheme="majorHAnsi" w:cstheme="majorHAnsi"/>
+                <w:sz w:val="26"/>
+                <w:szCs w:val="26"/>
+              </w:rPr>
+              <w:t>àn</w:t>
+            </w:r>
+            <w:r>
+              <w:rPr>
+                <w:rFonts w:asciiTheme="majorHAnsi" w:hAnsiTheme="majorHAnsi" w:cstheme="majorHAnsi"/>
+                <w:sz w:val="26"/>
+                <w:szCs w:val="26"/>
+              </w:rPr>
+              <w:t>h c</w:t>
+            </w:r>
+            <w:r>
+              <w:rPr>
+                <w:rFonts w:asciiTheme="majorHAnsi" w:hAnsiTheme="majorHAnsi" w:cstheme="majorHAnsi"/>
+                <w:sz w:val="26"/>
+                <w:szCs w:val="26"/>
+              </w:rPr>
+              <w:t>ông</w:t>
+            </w:r>
+            <w:r>
+              <w:rPr>
+                <w:rFonts w:asciiTheme="majorHAnsi" w:hAnsiTheme="majorHAnsi" w:cstheme="majorHAnsi"/>
+                <w:sz w:val="26"/>
+                <w:szCs w:val="26"/>
+              </w:rPr>
+              <w:t xml:space="preserve"> </w:t>
+            </w:r>
+            <w:r>
+              <w:rPr>
+                <w:rFonts w:asciiTheme="majorHAnsi" w:hAnsiTheme="majorHAnsi" w:cstheme="majorHAnsi"/>
+                <w:sz w:val="26"/>
+                <w:szCs w:val="26"/>
+              </w:rPr>
+              <w:t>ứng</w:t>
+            </w:r>
+            <w:r>
+              <w:rPr>
+                <w:rFonts w:asciiTheme="majorHAnsi" w:hAnsiTheme="majorHAnsi" w:cstheme="majorHAnsi"/>
+                <w:sz w:val="26"/>
+                <w:szCs w:val="26"/>
+              </w:rPr>
+              <w:t xml:space="preserve"> d</w:t>
+            </w:r>
+            <w:r>
+              <w:rPr>
+                <w:rFonts w:asciiTheme="majorHAnsi" w:hAnsiTheme="majorHAnsi" w:cstheme="majorHAnsi"/>
+                <w:sz w:val="26"/>
+                <w:szCs w:val="26"/>
+              </w:rPr>
+              <w:t>ụng</w:t>
+            </w:r>
+            <w:r>
+              <w:rPr>
+                <w:rFonts w:asciiTheme="majorHAnsi" w:hAnsiTheme="majorHAnsi" w:cstheme="majorHAnsi"/>
+                <w:sz w:val="26"/>
+                <w:szCs w:val="26"/>
+              </w:rPr>
+              <w:t xml:space="preserve"> gi</w:t>
+            </w:r>
+            <w:r>
+              <w:rPr>
+                <w:rFonts w:asciiTheme="majorHAnsi" w:hAnsiTheme="majorHAnsi" w:cstheme="majorHAnsi"/>
+                <w:sz w:val="26"/>
+                <w:szCs w:val="26"/>
+              </w:rPr>
+              <w:t>ú</w:t>
+            </w:r>
+            <w:r>
+              <w:rPr>
+                <w:rFonts w:asciiTheme="majorHAnsi" w:hAnsiTheme="majorHAnsi" w:cstheme="majorHAnsi"/>
+                <w:sz w:val="26"/>
+                <w:szCs w:val="26"/>
+              </w:rPr>
+              <w:t>p đ</w:t>
+            </w:r>
+            <w:r>
+              <w:rPr>
+                <w:rFonts w:asciiTheme="majorHAnsi" w:hAnsiTheme="majorHAnsi" w:cstheme="majorHAnsi"/>
+                <w:sz w:val="26"/>
+                <w:szCs w:val="26"/>
+              </w:rPr>
+              <w:t>ỡ</w:t>
+            </w:r>
+            <w:r>
+              <w:rPr>
+                <w:rFonts w:asciiTheme="majorHAnsi" w:hAnsiTheme="majorHAnsi" w:cstheme="majorHAnsi"/>
+                <w:sz w:val="26"/>
+                <w:szCs w:val="26"/>
+              </w:rPr>
+              <w:t xml:space="preserve"> doanh nghi</w:t>
+            </w:r>
+            <w:r>
+              <w:rPr>
+                <w:rFonts w:asciiTheme="majorHAnsi" w:hAnsiTheme="majorHAnsi" w:cstheme="majorHAnsi"/>
+                <w:sz w:val="26"/>
+                <w:szCs w:val="26"/>
+              </w:rPr>
+              <w:t>ệp</w:t>
+            </w:r>
+            <w:r>
+              <w:rPr>
+                <w:rFonts w:asciiTheme="majorHAnsi" w:hAnsiTheme="majorHAnsi" w:cstheme="majorHAnsi"/>
+                <w:sz w:val="26"/>
+                <w:szCs w:val="26"/>
+              </w:rPr>
+              <w:t xml:space="preserve"> qu</w:t>
+            </w:r>
+            <w:r>
+              <w:rPr>
+                <w:rFonts w:asciiTheme="majorHAnsi" w:hAnsiTheme="majorHAnsi" w:cstheme="majorHAnsi"/>
+                <w:sz w:val="26"/>
+                <w:szCs w:val="26"/>
+              </w:rPr>
+              <w:t>ản</w:t>
+            </w:r>
+            <w:r>
+              <w:rPr>
+                <w:rFonts w:asciiTheme="majorHAnsi" w:hAnsiTheme="majorHAnsi" w:cstheme="majorHAnsi"/>
+                <w:sz w:val="26"/>
+                <w:szCs w:val="26"/>
+              </w:rPr>
+              <w:t xml:space="preserve"> l</w:t>
+            </w:r>
+            <w:r>
+              <w:rPr>
+                <w:rFonts w:asciiTheme="majorHAnsi" w:hAnsiTheme="majorHAnsi" w:cstheme="majorHAnsi"/>
+                <w:sz w:val="26"/>
+                <w:szCs w:val="26"/>
+              </w:rPr>
+              <w:t>ý</w:t>
+            </w:r>
+            <w:r>
+              <w:rPr>
+                <w:rFonts w:asciiTheme="majorHAnsi" w:hAnsiTheme="majorHAnsi" w:cstheme="majorHAnsi"/>
+                <w:sz w:val="26"/>
+                <w:szCs w:val="26"/>
+              </w:rPr>
+              <w:t>, l</w:t>
+            </w:r>
+            <w:r>
+              <w:rPr>
+                <w:rFonts w:asciiTheme="majorHAnsi" w:hAnsiTheme="majorHAnsi" w:cstheme="majorHAnsi"/>
+                <w:sz w:val="26"/>
+                <w:szCs w:val="26"/>
+              </w:rPr>
+              <w:t>ập</w:t>
+            </w:r>
+            <w:r>
+              <w:rPr>
+                <w:rFonts w:asciiTheme="majorHAnsi" w:hAnsiTheme="majorHAnsi" w:cstheme="majorHAnsi"/>
+                <w:sz w:val="26"/>
+                <w:szCs w:val="26"/>
+              </w:rPr>
+              <w:t xml:space="preserve"> k</w:t>
+            </w:r>
+            <w:r>
+              <w:rPr>
+                <w:rFonts w:asciiTheme="majorHAnsi" w:hAnsiTheme="majorHAnsi" w:cstheme="majorHAnsi"/>
+                <w:sz w:val="26"/>
+                <w:szCs w:val="26"/>
+              </w:rPr>
+              <w:t>ế</w:t>
+            </w:r>
+            <w:r>
+              <w:rPr>
+                <w:rFonts w:asciiTheme="majorHAnsi" w:hAnsiTheme="majorHAnsi" w:cstheme="majorHAnsi"/>
+                <w:sz w:val="26"/>
+                <w:szCs w:val="26"/>
+              </w:rPr>
+              <w:t xml:space="preserve"> ho</w:t>
+            </w:r>
+            <w:r>
+              <w:rPr>
+                <w:rFonts w:asciiTheme="majorHAnsi" w:hAnsiTheme="majorHAnsi" w:cstheme="majorHAnsi"/>
+                <w:sz w:val="26"/>
+                <w:szCs w:val="26"/>
+              </w:rPr>
+              <w:t>ạch</w:t>
+            </w:r>
+            <w:r>
+              <w:rPr>
+                <w:rFonts w:asciiTheme="majorHAnsi" w:hAnsiTheme="majorHAnsi" w:cstheme="majorHAnsi"/>
+                <w:sz w:val="26"/>
+                <w:szCs w:val="26"/>
+              </w:rPr>
+              <w:t xml:space="preserve"> b</w:t>
+            </w:r>
+            <w:r>
+              <w:rPr>
+                <w:rFonts w:asciiTheme="majorHAnsi" w:hAnsiTheme="majorHAnsi" w:cstheme="majorHAnsi"/>
+                <w:sz w:val="26"/>
+                <w:szCs w:val="26"/>
+              </w:rPr>
+              <w:t>ảo</w:t>
+            </w:r>
+            <w:r>
+              <w:rPr>
+                <w:rFonts w:asciiTheme="majorHAnsi" w:hAnsiTheme="majorHAnsi" w:cstheme="majorHAnsi"/>
+                <w:sz w:val="26"/>
+                <w:szCs w:val="26"/>
+              </w:rPr>
+              <w:t xml:space="preserve"> tr</w:t>
+            </w:r>
+            <w:r>
+              <w:rPr>
+                <w:rFonts w:asciiTheme="majorHAnsi" w:hAnsiTheme="majorHAnsi" w:cstheme="majorHAnsi"/>
+                <w:sz w:val="26"/>
+                <w:szCs w:val="26"/>
+              </w:rPr>
+              <w:t>ì</w:t>
+            </w:r>
+            <w:r>
+              <w:rPr>
+                <w:rFonts w:asciiTheme="majorHAnsi" w:hAnsiTheme="majorHAnsi" w:cstheme="majorHAnsi"/>
+                <w:sz w:val="26"/>
+                <w:szCs w:val="26"/>
+              </w:rPr>
+              <w:t>, b</w:t>
+            </w:r>
+            <w:r>
+              <w:rPr>
+                <w:rFonts w:asciiTheme="majorHAnsi" w:hAnsiTheme="majorHAnsi" w:cstheme="majorHAnsi"/>
+                <w:sz w:val="26"/>
+                <w:szCs w:val="26"/>
+              </w:rPr>
+              <w:t>ảo</w:t>
+            </w:r>
+            <w:r>
+              <w:rPr>
+                <w:rFonts w:asciiTheme="majorHAnsi" w:hAnsiTheme="majorHAnsi" w:cstheme="majorHAnsi"/>
+                <w:sz w:val="26"/>
+                <w:szCs w:val="26"/>
+              </w:rPr>
+              <w:t xml:space="preserve"> dư</w:t>
+            </w:r>
+            <w:r>
+              <w:rPr>
+                <w:rFonts w:asciiTheme="majorHAnsi" w:hAnsiTheme="majorHAnsi" w:cstheme="majorHAnsi"/>
+                <w:sz w:val="26"/>
+                <w:szCs w:val="26"/>
+              </w:rPr>
+              <w:t>ỡng</w:t>
+            </w:r>
+            <w:r>
+              <w:rPr>
+                <w:rFonts w:asciiTheme="majorHAnsi" w:hAnsiTheme="majorHAnsi" w:cstheme="majorHAnsi"/>
+                <w:sz w:val="26"/>
+                <w:szCs w:val="26"/>
+              </w:rPr>
+              <w:t xml:space="preserve"> thi</w:t>
+            </w:r>
+            <w:r>
+              <w:rPr>
+                <w:rFonts w:asciiTheme="majorHAnsi" w:hAnsiTheme="majorHAnsi" w:cstheme="majorHAnsi"/>
+                <w:sz w:val="26"/>
+                <w:szCs w:val="26"/>
+              </w:rPr>
+              <w:t>ết</w:t>
+            </w:r>
+            <w:r>
+              <w:rPr>
+                <w:rFonts w:asciiTheme="majorHAnsi" w:hAnsiTheme="majorHAnsi" w:cstheme="majorHAnsi"/>
+                <w:sz w:val="26"/>
+                <w:szCs w:val="26"/>
+              </w:rPr>
+              <w:t xml:space="preserve"> b</w:t>
+            </w:r>
+            <w:r>
+              <w:rPr>
+                <w:rFonts w:asciiTheme="majorHAnsi" w:hAnsiTheme="majorHAnsi" w:cstheme="majorHAnsi"/>
+                <w:sz w:val="26"/>
+                <w:szCs w:val="26"/>
+              </w:rPr>
+              <w:t>ị</w:t>
+            </w:r>
+            <w:r>
+              <w:rPr>
+                <w:rFonts w:asciiTheme="majorHAnsi" w:hAnsiTheme="majorHAnsi" w:cstheme="majorHAnsi"/>
+                <w:sz w:val="26"/>
+                <w:szCs w:val="26"/>
+              </w:rPr>
+              <w:t xml:space="preserve"> t</w:t>
+            </w:r>
+            <w:r>
+              <w:rPr>
+                <w:rFonts w:asciiTheme="majorHAnsi" w:hAnsiTheme="majorHAnsi" w:cstheme="majorHAnsi"/>
+                <w:sz w:val="26"/>
+                <w:szCs w:val="26"/>
+              </w:rPr>
+              <w:t>ốt</w:t>
+            </w:r>
+            <w:r>
+              <w:rPr>
+                <w:rFonts w:asciiTheme="majorHAnsi" w:hAnsiTheme="majorHAnsi" w:cstheme="majorHAnsi"/>
+                <w:sz w:val="26"/>
+                <w:szCs w:val="26"/>
+              </w:rPr>
+              <w:t xml:space="preserve"> h</w:t>
+            </w:r>
+            <w:r>
+              <w:rPr>
+                <w:rFonts w:asciiTheme="majorHAnsi" w:hAnsiTheme="majorHAnsi" w:cstheme="majorHAnsi"/>
+                <w:sz w:val="26"/>
+                <w:szCs w:val="26"/>
+              </w:rPr>
+              <w:t>ơn</w:t>
+            </w:r>
+            <w:r>
+              <w:rPr>
+                <w:rFonts w:asciiTheme="majorHAnsi" w:hAnsiTheme="majorHAnsi" w:cstheme="majorHAnsi"/>
+                <w:sz w:val="26"/>
+                <w:szCs w:val="26"/>
+              </w:rPr>
+              <w:t>, thu</w:t>
+            </w:r>
+            <w:r>
+              <w:rPr>
+                <w:rFonts w:asciiTheme="majorHAnsi" w:hAnsiTheme="majorHAnsi" w:cstheme="majorHAnsi"/>
+                <w:sz w:val="26"/>
+                <w:szCs w:val="26"/>
+              </w:rPr>
+              <w:t>ận</w:t>
+            </w:r>
+            <w:r>
+              <w:rPr>
+                <w:rFonts w:asciiTheme="majorHAnsi" w:hAnsiTheme="majorHAnsi" w:cstheme="majorHAnsi"/>
+                <w:sz w:val="26"/>
+                <w:szCs w:val="26"/>
+              </w:rPr>
+              <w:t xml:space="preserve"> ti</w:t>
+            </w:r>
+            <w:r>
+              <w:rPr>
+                <w:rFonts w:asciiTheme="majorHAnsi" w:hAnsiTheme="majorHAnsi" w:cstheme="majorHAnsi"/>
+                <w:sz w:val="26"/>
+                <w:szCs w:val="26"/>
+              </w:rPr>
+              <w:t>ện</w:t>
+            </w:r>
+            <w:r>
+              <w:rPr>
+                <w:rFonts w:asciiTheme="majorHAnsi" w:hAnsiTheme="majorHAnsi" w:cstheme="majorHAnsi"/>
+                <w:sz w:val="26"/>
+                <w:szCs w:val="26"/>
+              </w:rPr>
+              <w:t xml:space="preserve"> h</w:t>
+            </w:r>
+            <w:r>
+              <w:rPr>
+                <w:rFonts w:asciiTheme="majorHAnsi" w:hAnsiTheme="majorHAnsi" w:cstheme="majorHAnsi"/>
+                <w:sz w:val="26"/>
+                <w:szCs w:val="26"/>
+              </w:rPr>
+              <w:t>ơn</w:t>
+            </w:r>
+            <w:r>
+              <w:rPr>
+                <w:rFonts w:asciiTheme="majorHAnsi" w:hAnsiTheme="majorHAnsi" w:cstheme="majorHAnsi"/>
+                <w:sz w:val="26"/>
+                <w:szCs w:val="26"/>
+              </w:rPr>
+              <w:t xml:space="preserve"> trong vi</w:t>
+            </w:r>
+            <w:r>
+              <w:rPr>
+                <w:rFonts w:asciiTheme="majorHAnsi" w:hAnsiTheme="majorHAnsi" w:cstheme="majorHAnsi"/>
+                <w:sz w:val="26"/>
+                <w:szCs w:val="26"/>
+              </w:rPr>
+              <w:t>ệc</w:t>
+            </w:r>
+            <w:r>
+              <w:rPr>
+                <w:rFonts w:asciiTheme="majorHAnsi" w:hAnsiTheme="majorHAnsi" w:cstheme="majorHAnsi"/>
+                <w:sz w:val="26"/>
+                <w:szCs w:val="26"/>
+              </w:rPr>
+              <w:t xml:space="preserve"> l</w:t>
+            </w:r>
+            <w:r>
+              <w:rPr>
+                <w:rFonts w:asciiTheme="majorHAnsi" w:hAnsiTheme="majorHAnsi" w:cstheme="majorHAnsi"/>
+                <w:sz w:val="26"/>
+                <w:szCs w:val="26"/>
+              </w:rPr>
+              <w:t>ư</w:t>
+            </w:r>
+            <w:r>
+              <w:rPr>
+                <w:rFonts w:asciiTheme="majorHAnsi" w:hAnsiTheme="majorHAnsi" w:cstheme="majorHAnsi"/>
+                <w:sz w:val="26"/>
+                <w:szCs w:val="26"/>
+              </w:rPr>
+              <w:t>u tr</w:t>
+            </w:r>
+            <w:r>
+              <w:rPr>
+                <w:rFonts w:asciiTheme="majorHAnsi" w:hAnsiTheme="majorHAnsi" w:cstheme="majorHAnsi"/>
+                <w:sz w:val="26"/>
+                <w:szCs w:val="26"/>
+              </w:rPr>
+              <w:t>ữ</w:t>
+            </w:r>
+            <w:r>
+              <w:rPr>
+                <w:rFonts w:asciiTheme="majorHAnsi" w:hAnsiTheme="majorHAnsi" w:cstheme="majorHAnsi"/>
+                <w:sz w:val="26"/>
+                <w:szCs w:val="26"/>
+              </w:rPr>
+              <w:t xml:space="preserve"> th</w:t>
+            </w:r>
+            <w:r>
+              <w:rPr>
+                <w:rFonts w:asciiTheme="majorHAnsi" w:hAnsiTheme="majorHAnsi" w:cstheme="majorHAnsi"/>
+                <w:sz w:val="26"/>
+                <w:szCs w:val="26"/>
+              </w:rPr>
+              <w:t>ông</w:t>
+            </w:r>
+            <w:r>
+              <w:rPr>
+                <w:rFonts w:asciiTheme="majorHAnsi" w:hAnsiTheme="majorHAnsi" w:cstheme="majorHAnsi"/>
+                <w:sz w:val="26"/>
+                <w:szCs w:val="26"/>
+              </w:rPr>
+              <w:t xml:space="preserve"> tin v</w:t>
+            </w:r>
+            <w:r>
+              <w:rPr>
+                <w:rFonts w:asciiTheme="majorHAnsi" w:hAnsiTheme="majorHAnsi" w:cstheme="majorHAnsi"/>
+                <w:sz w:val="26"/>
+                <w:szCs w:val="26"/>
+              </w:rPr>
+              <w:t>ề</w:t>
+            </w:r>
+            <w:r>
+              <w:rPr>
+                <w:rFonts w:asciiTheme="majorHAnsi" w:hAnsiTheme="majorHAnsi" w:cstheme="majorHAnsi"/>
+                <w:sz w:val="26"/>
+                <w:szCs w:val="26"/>
+              </w:rPr>
+              <w:t xml:space="preserve"> thi</w:t>
+            </w:r>
+            <w:r>
+              <w:rPr>
+                <w:rFonts w:asciiTheme="majorHAnsi" w:hAnsiTheme="majorHAnsi" w:cstheme="majorHAnsi"/>
+                <w:sz w:val="26"/>
+                <w:szCs w:val="26"/>
+              </w:rPr>
+              <w:t>ết</w:t>
+            </w:r>
+            <w:r>
+              <w:rPr>
+                <w:rFonts w:asciiTheme="majorHAnsi" w:hAnsiTheme="majorHAnsi" w:cstheme="majorHAnsi"/>
+                <w:sz w:val="26"/>
+                <w:szCs w:val="26"/>
+              </w:rPr>
+              <w:t xml:space="preserve"> b</w:t>
+            </w:r>
+            <w:r>
+              <w:rPr>
+                <w:rFonts w:asciiTheme="majorHAnsi" w:hAnsiTheme="majorHAnsi" w:cstheme="majorHAnsi"/>
+                <w:sz w:val="26"/>
+                <w:szCs w:val="26"/>
+              </w:rPr>
+              <w:t>ị</w:t>
+            </w:r>
+            <w:r>
+              <w:rPr>
+                <w:rFonts w:asciiTheme="majorHAnsi" w:hAnsiTheme="majorHAnsi" w:cstheme="majorHAnsi"/>
+                <w:sz w:val="26"/>
+                <w:szCs w:val="26"/>
+              </w:rPr>
+              <w:t xml:space="preserve"> c</w:t>
+            </w:r>
+            <w:r>
+              <w:rPr>
+                <w:rFonts w:asciiTheme="majorHAnsi" w:hAnsiTheme="majorHAnsi" w:cstheme="majorHAnsi"/>
+                <w:sz w:val="26"/>
+                <w:szCs w:val="26"/>
+              </w:rPr>
+              <w:t>ũng</w:t>
+            </w:r>
+            <w:r>
+              <w:rPr>
+                <w:rFonts w:asciiTheme="majorHAnsi" w:hAnsiTheme="majorHAnsi" w:cstheme="majorHAnsi"/>
+                <w:sz w:val="26"/>
+                <w:szCs w:val="26"/>
+              </w:rPr>
+              <w:t xml:space="preserve"> nh</w:t>
+            </w:r>
+            <w:r>
+              <w:rPr>
+                <w:rFonts w:asciiTheme="majorHAnsi" w:hAnsiTheme="majorHAnsi" w:cstheme="majorHAnsi"/>
+                <w:sz w:val="26"/>
+                <w:szCs w:val="26"/>
+              </w:rPr>
+              <w:t>ư</w:t>
+            </w:r>
+            <w:r>
+              <w:rPr>
+                <w:rFonts w:asciiTheme="majorHAnsi" w:hAnsiTheme="majorHAnsi" w:cstheme="majorHAnsi"/>
+                <w:sz w:val="26"/>
+                <w:szCs w:val="26"/>
+              </w:rPr>
+              <w:t xml:space="preserve"> c</w:t>
+            </w:r>
+            <w:r>
+              <w:rPr>
+                <w:rFonts w:asciiTheme="majorHAnsi" w:hAnsiTheme="majorHAnsi" w:cstheme="majorHAnsi"/>
+                <w:sz w:val="26"/>
+                <w:szCs w:val="26"/>
+              </w:rPr>
+              <w:t>ác</w:t>
+            </w:r>
+            <w:r>
+              <w:rPr>
+                <w:rFonts w:asciiTheme="majorHAnsi" w:hAnsiTheme="majorHAnsi" w:cstheme="majorHAnsi"/>
+                <w:sz w:val="26"/>
+                <w:szCs w:val="26"/>
+              </w:rPr>
+              <w:t xml:space="preserve"> bi</w:t>
+            </w:r>
+            <w:r>
+              <w:rPr>
+                <w:rFonts w:asciiTheme="majorHAnsi" w:hAnsiTheme="majorHAnsi" w:cstheme="majorHAnsi"/>
+                <w:sz w:val="26"/>
+                <w:szCs w:val="26"/>
+              </w:rPr>
+              <w:t>ên</w:t>
+            </w:r>
+            <w:r>
+              <w:rPr>
+                <w:rFonts w:asciiTheme="majorHAnsi" w:hAnsiTheme="majorHAnsi" w:cstheme="majorHAnsi"/>
+                <w:sz w:val="26"/>
+                <w:szCs w:val="26"/>
+              </w:rPr>
+              <w:t xml:space="preserve"> b</w:t>
+            </w:r>
+            <w:r>
+              <w:rPr>
+                <w:rFonts w:asciiTheme="majorHAnsi" w:hAnsiTheme="majorHAnsi" w:cstheme="majorHAnsi"/>
+                <w:sz w:val="26"/>
+                <w:szCs w:val="26"/>
+              </w:rPr>
+              <w:t>ản</w:t>
+            </w:r>
+            <w:r>
+              <w:rPr>
+                <w:rFonts w:asciiTheme="majorHAnsi" w:hAnsiTheme="majorHAnsi" w:cstheme="majorHAnsi"/>
+                <w:sz w:val="26"/>
+                <w:szCs w:val="26"/>
+              </w:rPr>
+              <w:t xml:space="preserve"> b</w:t>
+            </w:r>
+            <w:r>
+              <w:rPr>
+                <w:rFonts w:asciiTheme="majorHAnsi" w:hAnsiTheme="majorHAnsi" w:cstheme="majorHAnsi"/>
+                <w:sz w:val="26"/>
+                <w:szCs w:val="26"/>
+              </w:rPr>
+              <w:t>ả</w:t>
+            </w:r>
+            <w:r>
+              <w:rPr>
+                <w:rFonts w:asciiTheme="majorHAnsi" w:hAnsiTheme="majorHAnsi" w:cstheme="majorHAnsi"/>
+                <w:sz w:val="26"/>
+                <w:szCs w:val="26"/>
+              </w:rPr>
+              <w:t>o tr</w:t>
+            </w:r>
+            <w:r>
+              <w:rPr>
+                <w:rFonts w:asciiTheme="majorHAnsi" w:hAnsiTheme="majorHAnsi" w:cstheme="majorHAnsi"/>
+                <w:sz w:val="26"/>
+                <w:szCs w:val="26"/>
+              </w:rPr>
+              <w:t>ì</w:t>
+            </w:r>
+            <w:r>
+              <w:rPr>
+                <w:rFonts w:asciiTheme="majorHAnsi" w:hAnsiTheme="majorHAnsi" w:cstheme="majorHAnsi"/>
+                <w:sz w:val="26"/>
+                <w:szCs w:val="26"/>
+              </w:rPr>
+              <w:t>, b</w:t>
+            </w:r>
+            <w:r>
+              <w:rPr>
+                <w:rFonts w:asciiTheme="majorHAnsi" w:hAnsiTheme="majorHAnsi" w:cstheme="majorHAnsi"/>
+                <w:sz w:val="26"/>
+                <w:szCs w:val="26"/>
+              </w:rPr>
+              <w:t>ảo</w:t>
+            </w:r>
+            <w:r>
+              <w:rPr>
+                <w:rFonts w:asciiTheme="majorHAnsi" w:hAnsiTheme="majorHAnsi" w:cstheme="majorHAnsi"/>
+                <w:sz w:val="26"/>
+                <w:szCs w:val="26"/>
+              </w:rPr>
+              <w:t xml:space="preserve"> dư</w:t>
+            </w:r>
+            <w:r>
+              <w:rPr>
+                <w:rFonts w:asciiTheme="majorHAnsi" w:hAnsiTheme="majorHAnsi" w:cstheme="majorHAnsi"/>
+                <w:sz w:val="26"/>
+                <w:szCs w:val="26"/>
+              </w:rPr>
+              <w:t>ỡng</w:t>
+            </w:r>
+            <w:r>
+              <w:rPr>
+                <w:rFonts w:asciiTheme="majorHAnsi" w:hAnsiTheme="majorHAnsi" w:cstheme="majorHAnsi"/>
+                <w:sz w:val="26"/>
+                <w:szCs w:val="26"/>
+              </w:rPr>
+              <w:t xml:space="preserve"> thi</w:t>
+            </w:r>
+            <w:r>
+              <w:rPr>
+                <w:rFonts w:asciiTheme="majorHAnsi" w:hAnsiTheme="majorHAnsi" w:cstheme="majorHAnsi"/>
+                <w:sz w:val="26"/>
+                <w:szCs w:val="26"/>
+              </w:rPr>
+              <w:t>ết</w:t>
+            </w:r>
+            <w:r>
+              <w:rPr>
+                <w:rFonts w:asciiTheme="majorHAnsi" w:hAnsiTheme="majorHAnsi" w:cstheme="majorHAnsi"/>
+                <w:sz w:val="26"/>
+                <w:szCs w:val="26"/>
+              </w:rPr>
+              <w:t xml:space="preserve"> b</w:t>
+            </w:r>
+            <w:r>
+              <w:rPr>
+                <w:rFonts w:asciiTheme="majorHAnsi" w:hAnsiTheme="majorHAnsi" w:cstheme="majorHAnsi"/>
+                <w:sz w:val="26"/>
+                <w:szCs w:val="26"/>
+              </w:rPr>
+              <w:t>ị</w:t>
+            </w:r>
+            <w:r>
+              <w:rPr>
+                <w:rFonts w:asciiTheme="majorHAnsi" w:hAnsiTheme="majorHAnsi" w:cstheme="majorHAnsi"/>
+                <w:sz w:val="26"/>
+                <w:szCs w:val="26"/>
+              </w:rPr>
+              <w:t>.</w:t>
+            </w:r>
+            <w:r>
+              <w:rPr>
+                <w:rFonts w:asciiTheme="majorHAnsi" w:hAnsiTheme="majorHAnsi" w:cstheme="majorHAnsi"/>
+                <w:sz w:val="26"/>
+                <w:szCs w:val="26"/>
+              </w:rPr>
+              <w:t xml:space="preserve"> </w:t>
             </w:r>
           </w:p>
         </w:tc>
@@ -870,6 +3343,7 @@
               <w:spacing w:before="120" w:after="120"/>
               <w:rPr>
                 <w:rFonts w:asciiTheme="majorHAnsi" w:hAnsiTheme="majorHAnsi" w:cstheme="majorHAnsi"/>
+                <w:b/>
                 <w:sz w:val="26"/>
                 <w:szCs w:val="26"/>
               </w:rPr>
@@ -881,17 +3355,1095 @@
                 <w:sz w:val="26"/>
                 <w:szCs w:val="26"/>
               </w:rPr>
-              <w:t>Kế hoạch thực hiện:</w:t>
-            </w:r>
-            <w:r>
-              <w:rPr>
-                <w:rFonts w:asciiTheme="majorHAnsi" w:hAnsiTheme="majorHAnsi" w:cstheme="majorHAnsi"/>
-                <w:i/>
-                <w:sz w:val="26"/>
-                <w:szCs w:val="26"/>
-              </w:rPr>
-              <w:t>(Mô tả kế hoạch làm việc và phân công công việc cho từng sinh viên tham gia)</w:t>
-            </w:r>
+              <w:t>Kế hoạch thực hiện</w:t>
+            </w:r>
+            <w:r>
+              <w:rPr>
+                <w:rFonts w:asciiTheme="majorHAnsi" w:hAnsiTheme="majorHAnsi" w:cstheme="majorHAnsi"/>
+                <w:b/>
+                <w:sz w:val="26"/>
+                <w:szCs w:val="26"/>
+              </w:rPr>
+              <w:t>:</w:t>
+            </w:r>
+          </w:p>
+          <w:p>
+            <w:pPr>
+              <w:spacing w:before="120" w:after="120"/>
+              <w:rPr>
+                <w:rFonts w:asciiTheme="majorHAnsi" w:hAnsiTheme="majorHAnsi" w:cstheme="majorHAnsi"/>
+                <w:sz w:val="26"/>
+                <w:szCs w:val="26"/>
+              </w:rPr>
+            </w:pPr>
+            <w:r>
+              <w:rPr>
+                <w:rFonts w:asciiTheme="majorHAnsi" w:hAnsiTheme="majorHAnsi" w:cstheme="majorHAnsi"/>
+                <w:sz w:val="26"/>
+                <w:szCs w:val="26"/>
+              </w:rPr>
+              <w:t xml:space="preserve"> </w:t>
+            </w:r>
+          </w:p>
+          <w:tbl>
+            <w:tblPr>
+              <w:tblW w:w="9513" w:type="dxa"/>
+              <w:tblBorders>
+                <w:top w:val="single" w:sz="4" w:space="0" w:color="auto"/>
+                <w:left w:val="single" w:sz="4" w:space="0" w:color="auto"/>
+                <w:bottom w:val="single" w:sz="4" w:space="0" w:color="auto"/>
+                <w:right w:val="single" w:sz="4" w:space="0" w:color="auto"/>
+                <w:insideH w:val="single" w:sz="4" w:space="0" w:color="auto"/>
+                <w:insideV w:val="single" w:sz="4" w:space="0" w:color="auto"/>
+              </w:tblBorders>
+              <w:tblLayout w:type="fixed"/>
+              <w:tblLook w:val="04A0"/>
+            </w:tblPr>
+            <w:tblGrid>
+              <w:gridCol w:w="2898"/>
+              <w:gridCol w:w="3721"/>
+              <w:gridCol w:w="2894"/>
+            </w:tblGrid>
+            <w:tr>
+              <w:tc>
+                <w:tcPr>
+                  <w:tcW w:w="2418" w:type="dxa"/>
+                  <w:shd w:val="clear" w:color="auto" w:fill="auto"/>
+                  <w:vAlign w:val="center"/>
+                </w:tcPr>
+                <w:p>
+                  <w:pPr>
+                    <w:tabs>
+                      <w:tab w:val="num" w:pos="284"/>
+                      <w:tab w:val="right" w:leader="dot" w:pos="9356"/>
+                    </w:tabs>
+                    <w:spacing w:before="120" w:line="360" w:lineRule="auto"/>
+                    <w:jc w:val="left"/>
+                    <w:rPr>
+                      <w:sz w:val="26"/>
+                      <w:szCs w:val="26"/>
+                    </w:rPr>
+                  </w:pPr>
+                  <w:r>
+                    <w:rPr>
+                      <w:sz w:val="26"/>
+                      <w:szCs w:val="26"/>
+                    </w:rPr>
+                    <w:t>Thời gian</w:t>
+                  </w:r>
+                </w:p>
+              </w:tc>
+              <w:tc>
+                <w:tcPr>
+                  <w:tcW w:w="3105" w:type="dxa"/>
+                  <w:shd w:val="clear" w:color="auto" w:fill="auto"/>
+                  <w:vAlign w:val="center"/>
+                </w:tcPr>
+                <w:p>
+                  <w:pPr>
+                    <w:tabs>
+                      <w:tab w:val="num" w:pos="284"/>
+                      <w:tab w:val="right" w:leader="dot" w:pos="9356"/>
+                    </w:tabs>
+                    <w:spacing w:before="120" w:line="360" w:lineRule="auto"/>
+                    <w:jc w:val="left"/>
+                    <w:rPr>
+                      <w:sz w:val="26"/>
+                      <w:szCs w:val="26"/>
+                    </w:rPr>
+                  </w:pPr>
+                  <w:r>
+                    <w:rPr>
+                      <w:sz w:val="26"/>
+                      <w:szCs w:val="26"/>
+                    </w:rPr>
+                    <w:t>Công việc</w:t>
+                  </w:r>
+                </w:p>
+              </w:tc>
+              <w:tc>
+                <w:tcPr>
+                  <w:tcW w:w="2415" w:type="dxa"/>
+                  <w:shd w:val="clear" w:color="auto" w:fill="auto"/>
+                  <w:vAlign w:val="center"/>
+                </w:tcPr>
+                <w:p>
+                  <w:pPr>
+                    <w:tabs>
+                      <w:tab w:val="num" w:pos="284"/>
+                      <w:tab w:val="right" w:leader="dot" w:pos="9356"/>
+                    </w:tabs>
+                    <w:spacing w:before="120" w:line="360" w:lineRule="auto"/>
+                    <w:jc w:val="left"/>
+                    <w:rPr>
+                      <w:sz w:val="26"/>
+                      <w:szCs w:val="26"/>
+                    </w:rPr>
+                  </w:pPr>
+                  <w:r>
+                    <w:rPr>
+                      <w:sz w:val="26"/>
+                      <w:szCs w:val="26"/>
+                    </w:rPr>
+                    <w:t>Người thực hiện</w:t>
+                  </w:r>
+                </w:p>
+              </w:tc>
+            </w:tr>
+            <w:tr>
+              <w:tc>
+                <w:tcPr>
+                  <w:tcW w:w="2418" w:type="dxa"/>
+                  <w:shd w:val="clear" w:color="auto" w:fill="auto"/>
+                  <w:vAlign w:val="center"/>
+                </w:tcPr>
+                <w:p>
+                  <w:pPr>
+                    <w:tabs>
+                      <w:tab w:val="num" w:pos="284"/>
+                      <w:tab w:val="right" w:leader="dot" w:pos="9356"/>
+                    </w:tabs>
+                    <w:spacing w:before="120" w:line="360" w:lineRule="auto"/>
+                    <w:jc w:val="left"/>
+                    <w:rPr>
+                      <w:sz w:val="26"/>
+                      <w:szCs w:val="26"/>
+                    </w:rPr>
+                  </w:pPr>
+                </w:p>
+                <w:p>
+                  <w:pPr>
+                    <w:tabs>
+                      <w:tab w:val="num" w:pos="284"/>
+                      <w:tab w:val="right" w:leader="dot" w:pos="9356"/>
+                    </w:tabs>
+                    <w:spacing w:before="120" w:line="360" w:lineRule="auto"/>
+                    <w:jc w:val="left"/>
+                    <w:rPr>
+                      <w:sz w:val="26"/>
+                      <w:szCs w:val="26"/>
+                    </w:rPr>
+                  </w:pPr>
+                </w:p>
+                <w:p>
+                  <w:pPr>
+                    <w:tabs>
+                      <w:tab w:val="num" w:pos="284"/>
+                      <w:tab w:val="right" w:leader="dot" w:pos="9356"/>
+                    </w:tabs>
+                    <w:spacing w:before="120" w:line="360" w:lineRule="auto"/>
+                    <w:jc w:val="left"/>
+                    <w:rPr>
+                      <w:sz w:val="26"/>
+                      <w:szCs w:val="26"/>
+                    </w:rPr>
+                  </w:pPr>
+                  <w:r>
+                    <w:rPr>
+                      <w:sz w:val="26"/>
+                      <w:szCs w:val="26"/>
+                    </w:rPr>
+                    <w:t>Từ tháng 9/2013 -10/2013</w:t>
+                  </w:r>
+                </w:p>
+              </w:tc>
+              <w:tc>
+                <w:tcPr>
+                  <w:tcW w:w="3105" w:type="dxa"/>
+                  <w:shd w:val="clear" w:color="auto" w:fill="auto"/>
+                  <w:vAlign w:val="center"/>
+                </w:tcPr>
+                <w:p>
+                  <w:pPr>
+                    <w:tabs>
+                      <w:tab w:val="num" w:pos="284"/>
+                      <w:tab w:val="right" w:leader="dot" w:pos="9356"/>
+                    </w:tabs>
+                    <w:spacing w:before="120" w:line="360" w:lineRule="auto"/>
+                    <w:jc w:val="left"/>
+                    <w:rPr>
+                      <w:sz w:val="26"/>
+                      <w:szCs w:val="26"/>
+                    </w:rPr>
+                  </w:pPr>
+                  <w:r>
+                    <w:rPr>
+                      <w:sz w:val="26"/>
+                      <w:szCs w:val="26"/>
+                    </w:rPr>
+                    <w:lastRenderedPageBreak/>
+                    <w:t xml:space="preserve">- Nghiên cứu các vấn đề liên </w:t>
+                  </w:r>
+                  <w:r>
+                    <w:rPr>
+                      <w:sz w:val="26"/>
+                      <w:szCs w:val="26"/>
+                    </w:rPr>
+                    <w:lastRenderedPageBreak/>
+                    <w:t xml:space="preserve">quan. </w:t>
+                  </w:r>
+                </w:p>
+                <w:p>
+                  <w:pPr>
+                    <w:tabs>
+                      <w:tab w:val="num" w:pos="284"/>
+                      <w:tab w:val="right" w:leader="dot" w:pos="9356"/>
+                    </w:tabs>
+                    <w:spacing w:before="120" w:line="360" w:lineRule="auto"/>
+                    <w:jc w:val="left"/>
+                    <w:rPr>
+                      <w:sz w:val="26"/>
+                      <w:szCs w:val="26"/>
+                    </w:rPr>
+                  </w:pPr>
+                  <w:r>
+                    <w:rPr>
+                      <w:sz w:val="26"/>
+                      <w:szCs w:val="26"/>
+                    </w:rPr>
+                    <w:t>- Viết báo cáo:</w:t>
+                  </w:r>
+                </w:p>
+                <w:p>
+                  <w:pPr>
+                    <w:tabs>
+                      <w:tab w:val="num" w:pos="284"/>
+                      <w:tab w:val="right" w:leader="dot" w:pos="9356"/>
+                    </w:tabs>
+                    <w:spacing w:before="120" w:line="360" w:lineRule="auto"/>
+                    <w:jc w:val="left"/>
+                    <w:rPr>
+                      <w:sz w:val="26"/>
+                      <w:szCs w:val="26"/>
+                    </w:rPr>
+                  </w:pPr>
+                  <w:r>
+                    <w:rPr>
+                      <w:sz w:val="26"/>
+                      <w:szCs w:val="26"/>
+                    </w:rPr>
+                    <w:t xml:space="preserve">   + Phần lý thuyết liên quan đến quản lý và bảo trì</w:t>
+                  </w:r>
+                </w:p>
+                <w:p>
+                  <w:pPr>
+                    <w:tabs>
+                      <w:tab w:val="num" w:pos="284"/>
+                      <w:tab w:val="right" w:leader="dot" w:pos="9356"/>
+                    </w:tabs>
+                    <w:spacing w:before="120" w:line="360" w:lineRule="auto"/>
+                    <w:jc w:val="left"/>
+                    <w:rPr>
+                      <w:sz w:val="26"/>
+                      <w:szCs w:val="26"/>
+                    </w:rPr>
+                  </w:pPr>
+                  <w:r>
+                    <w:rPr>
+                      <w:sz w:val="26"/>
+                      <w:szCs w:val="26"/>
+                    </w:rPr>
+                    <w:t xml:space="preserve">   + Phần lý thuyết liên quan đến kỹ thuật</w:t>
+                  </w:r>
+                </w:p>
+              </w:tc>
+              <w:tc>
+                <w:tcPr>
+                  <w:tcW w:w="2415" w:type="dxa"/>
+                  <w:shd w:val="clear" w:color="auto" w:fill="auto"/>
+                  <w:vAlign w:val="center"/>
+                </w:tcPr>
+                <w:p>
+                  <w:pPr>
+                    <w:tabs>
+                      <w:tab w:val="num" w:pos="284"/>
+                      <w:tab w:val="right" w:leader="dot" w:pos="9356"/>
+                    </w:tabs>
+                    <w:spacing w:before="120" w:line="360" w:lineRule="auto"/>
+                    <w:jc w:val="left"/>
+                    <w:rPr>
+                      <w:sz w:val="26"/>
+                      <w:szCs w:val="26"/>
+                    </w:rPr>
+                  </w:pPr>
+                  <w:r>
+                    <w:rPr>
+                      <w:sz w:val="26"/>
+                      <w:szCs w:val="26"/>
+                    </w:rPr>
+                    <w:lastRenderedPageBreak/>
+                    <w:t xml:space="preserve">Hoàng Đức Thiện + </w:t>
+                  </w:r>
+                  <w:r>
+                    <w:rPr>
+                      <w:sz w:val="26"/>
+                      <w:szCs w:val="26"/>
+                    </w:rPr>
+                    <w:lastRenderedPageBreak/>
+                    <w:t>Quách Thanh Tuấn</w:t>
+                  </w:r>
+                </w:p>
+                <w:p>
+                  <w:pPr>
+                    <w:tabs>
+                      <w:tab w:val="num" w:pos="284"/>
+                      <w:tab w:val="right" w:leader="dot" w:pos="9356"/>
+                    </w:tabs>
+                    <w:spacing w:before="120" w:line="360" w:lineRule="auto"/>
+                    <w:jc w:val="left"/>
+                    <w:rPr>
+                      <w:sz w:val="26"/>
+                      <w:szCs w:val="26"/>
+                    </w:rPr>
+                  </w:pPr>
+                </w:p>
+                <w:p>
+                  <w:pPr>
+                    <w:tabs>
+                      <w:tab w:val="num" w:pos="284"/>
+                      <w:tab w:val="right" w:leader="dot" w:pos="9356"/>
+                    </w:tabs>
+                    <w:spacing w:before="120" w:line="360" w:lineRule="auto"/>
+                    <w:jc w:val="left"/>
+                    <w:rPr>
+                      <w:sz w:val="26"/>
+                      <w:szCs w:val="26"/>
+                    </w:rPr>
+                  </w:pPr>
+                  <w:r>
+                    <w:rPr>
+                      <w:sz w:val="26"/>
+                      <w:szCs w:val="26"/>
+                    </w:rPr>
+                    <w:t>Quách Thanh Tuấn</w:t>
+                  </w:r>
+                </w:p>
+                <w:p>
+                  <w:pPr>
+                    <w:spacing w:line="360" w:lineRule="auto"/>
+                    <w:jc w:val="left"/>
+                    <w:rPr>
+                      <w:sz w:val="26"/>
+                      <w:szCs w:val="26"/>
+                    </w:rPr>
+                  </w:pPr>
+                </w:p>
+                <w:p>
+                  <w:pPr>
+                    <w:spacing w:line="360" w:lineRule="auto"/>
+                    <w:jc w:val="left"/>
+                    <w:rPr>
+                      <w:sz w:val="26"/>
+                      <w:szCs w:val="26"/>
+                    </w:rPr>
+                  </w:pPr>
+                </w:p>
+                <w:p>
+                  <w:pPr>
+                    <w:tabs>
+                      <w:tab w:val="left" w:pos="915"/>
+                    </w:tabs>
+                    <w:spacing w:line="360" w:lineRule="auto"/>
+                    <w:jc w:val="left"/>
+                    <w:rPr>
+                      <w:sz w:val="26"/>
+                      <w:szCs w:val="26"/>
+                    </w:rPr>
+                  </w:pPr>
+                  <w:r>
+                    <w:rPr>
+                      <w:sz w:val="26"/>
+                      <w:szCs w:val="26"/>
+                    </w:rPr>
+                    <w:t>Hoàng Đức Thiện</w:t>
+                  </w:r>
+                </w:p>
+              </w:tc>
+            </w:tr>
+            <w:tr>
+              <w:tc>
+                <w:tcPr>
+                  <w:tcW w:w="2418" w:type="dxa"/>
+                  <w:shd w:val="clear" w:color="auto" w:fill="auto"/>
+                  <w:vAlign w:val="center"/>
+                </w:tcPr>
+                <w:p>
+                  <w:pPr>
+                    <w:tabs>
+                      <w:tab w:val="num" w:pos="284"/>
+                      <w:tab w:val="right" w:leader="dot" w:pos="9356"/>
+                    </w:tabs>
+                    <w:spacing w:before="120" w:line="360" w:lineRule="auto"/>
+                    <w:jc w:val="left"/>
+                    <w:rPr>
+                      <w:sz w:val="26"/>
+                      <w:szCs w:val="26"/>
+                    </w:rPr>
+                  </w:pPr>
+                </w:p>
+                <w:p>
+                  <w:pPr>
+                    <w:tabs>
+                      <w:tab w:val="num" w:pos="284"/>
+                      <w:tab w:val="right" w:leader="dot" w:pos="9356"/>
+                    </w:tabs>
+                    <w:spacing w:before="120" w:line="360" w:lineRule="auto"/>
+                    <w:jc w:val="left"/>
+                    <w:rPr>
+                      <w:sz w:val="26"/>
+                      <w:szCs w:val="26"/>
+                    </w:rPr>
+                  </w:pPr>
+                </w:p>
+                <w:p>
+                  <w:pPr>
+                    <w:tabs>
+                      <w:tab w:val="num" w:pos="284"/>
+                      <w:tab w:val="right" w:leader="dot" w:pos="9356"/>
+                    </w:tabs>
+                    <w:spacing w:before="120" w:line="360" w:lineRule="auto"/>
+                    <w:jc w:val="left"/>
+                    <w:rPr>
+                      <w:sz w:val="26"/>
+                      <w:szCs w:val="26"/>
+                    </w:rPr>
+                  </w:pPr>
+                  <w:r>
+                    <w:rPr>
+                      <w:sz w:val="26"/>
+                      <w:szCs w:val="26"/>
+                    </w:rPr>
+                    <w:t>Từ tháng 10/2013 – 11/2013</w:t>
+                  </w:r>
+                </w:p>
+              </w:tc>
+              <w:tc>
+                <w:tcPr>
+                  <w:tcW w:w="3105" w:type="dxa"/>
+                  <w:shd w:val="clear" w:color="auto" w:fill="auto"/>
+                  <w:vAlign w:val="center"/>
+                </w:tcPr>
+                <w:p>
+                  <w:pPr>
+                    <w:tabs>
+                      <w:tab w:val="num" w:pos="284"/>
+                      <w:tab w:val="right" w:leader="dot" w:pos="9356"/>
+                    </w:tabs>
+                    <w:spacing w:before="120" w:line="360" w:lineRule="auto"/>
+                    <w:jc w:val="left"/>
+                    <w:rPr>
+                      <w:sz w:val="26"/>
+                      <w:szCs w:val="26"/>
+                    </w:rPr>
+                  </w:pPr>
+                  <w:r>
+                    <w:rPr>
+                      <w:sz w:val="26"/>
+                      <w:szCs w:val="26"/>
+                    </w:rPr>
+                    <w:t>- Thiết kế giao diện:</w:t>
+                  </w:r>
+                </w:p>
+                <w:p>
+                  <w:pPr>
+                    <w:tabs>
+                      <w:tab w:val="num" w:pos="284"/>
+                      <w:tab w:val="right" w:leader="dot" w:pos="9356"/>
+                    </w:tabs>
+                    <w:spacing w:before="120" w:line="360" w:lineRule="auto"/>
+                    <w:jc w:val="left"/>
+                    <w:rPr>
+                      <w:sz w:val="26"/>
+                      <w:szCs w:val="26"/>
+                    </w:rPr>
+                  </w:pPr>
+                  <w:r>
+                    <w:rPr>
+                      <w:sz w:val="26"/>
+                      <w:szCs w:val="26"/>
+                    </w:rPr>
+                    <w:t xml:space="preserve">  + Layout (HTML + CSS)</w:t>
+                  </w:r>
+                </w:p>
+                <w:p>
+                  <w:pPr>
+                    <w:tabs>
+                      <w:tab w:val="num" w:pos="284"/>
+                      <w:tab w:val="right" w:leader="dot" w:pos="9356"/>
+                    </w:tabs>
+                    <w:spacing w:before="120" w:line="360" w:lineRule="auto"/>
+                    <w:jc w:val="left"/>
+                    <w:rPr>
+                      <w:sz w:val="26"/>
+                      <w:szCs w:val="26"/>
+                    </w:rPr>
+                  </w:pPr>
+                  <w:r>
+                    <w:rPr>
+                      <w:sz w:val="26"/>
+                      <w:szCs w:val="26"/>
+                    </w:rPr>
+                    <w:t xml:space="preserve">  + Sự kiện, hiệu ứng (javascript, jquery)</w:t>
+                  </w:r>
+                </w:p>
+                <w:p>
+                  <w:pPr>
+                    <w:tabs>
+                      <w:tab w:val="num" w:pos="284"/>
+                      <w:tab w:val="right" w:leader="dot" w:pos="9356"/>
+                    </w:tabs>
+                    <w:spacing w:before="120" w:line="360" w:lineRule="auto"/>
+                    <w:jc w:val="left"/>
+                    <w:rPr>
+                      <w:sz w:val="26"/>
+                      <w:szCs w:val="26"/>
+                    </w:rPr>
+                  </w:pPr>
+                  <w:r>
+                    <w:rPr>
+                      <w:sz w:val="26"/>
+                      <w:szCs w:val="26"/>
+                    </w:rPr>
+                    <w:t>- Viết báo cáo</w:t>
+                  </w:r>
+                </w:p>
+              </w:tc>
+              <w:tc>
+                <w:tcPr>
+                  <w:tcW w:w="2415" w:type="dxa"/>
+                  <w:shd w:val="clear" w:color="auto" w:fill="auto"/>
+                  <w:vAlign w:val="center"/>
+                </w:tcPr>
+                <w:p>
+                  <w:pPr>
+                    <w:tabs>
+                      <w:tab w:val="num" w:pos="284"/>
+                      <w:tab w:val="right" w:leader="dot" w:pos="9356"/>
+                    </w:tabs>
+                    <w:spacing w:before="120" w:line="360" w:lineRule="auto"/>
+                    <w:jc w:val="left"/>
+                    <w:rPr>
+                      <w:sz w:val="26"/>
+                      <w:szCs w:val="26"/>
+                    </w:rPr>
+                  </w:pPr>
+                </w:p>
+                <w:p>
+                  <w:pPr>
+                    <w:tabs>
+                      <w:tab w:val="num" w:pos="284"/>
+                      <w:tab w:val="right" w:leader="dot" w:pos="9356"/>
+                    </w:tabs>
+                    <w:spacing w:before="120" w:line="360" w:lineRule="auto"/>
+                    <w:jc w:val="left"/>
+                    <w:rPr>
+                      <w:sz w:val="26"/>
+                      <w:szCs w:val="26"/>
+                    </w:rPr>
+                  </w:pPr>
+                  <w:r>
+                    <w:rPr>
+                      <w:sz w:val="26"/>
+                      <w:szCs w:val="26"/>
+                    </w:rPr>
+                    <w:t>Hoàng Đức Thiện</w:t>
+                  </w:r>
+                </w:p>
+                <w:p>
+                  <w:pPr>
+                    <w:tabs>
+                      <w:tab w:val="num" w:pos="284"/>
+                      <w:tab w:val="right" w:leader="dot" w:pos="9356"/>
+                    </w:tabs>
+                    <w:spacing w:before="120" w:line="360" w:lineRule="auto"/>
+                    <w:jc w:val="left"/>
+                    <w:rPr>
+                      <w:sz w:val="26"/>
+                      <w:szCs w:val="26"/>
+                    </w:rPr>
+                  </w:pPr>
+                  <w:r>
+                    <w:rPr>
+                      <w:sz w:val="26"/>
+                      <w:szCs w:val="26"/>
+                    </w:rPr>
+                    <w:t>Quách Thanh Tuấn</w:t>
+                  </w:r>
+                </w:p>
+                <w:p>
+                  <w:pPr>
+                    <w:tabs>
+                      <w:tab w:val="num" w:pos="284"/>
+                      <w:tab w:val="right" w:leader="dot" w:pos="9356"/>
+                    </w:tabs>
+                    <w:spacing w:before="120" w:line="360" w:lineRule="auto"/>
+                    <w:jc w:val="left"/>
+                    <w:rPr>
+                      <w:sz w:val="26"/>
+                      <w:szCs w:val="26"/>
+                    </w:rPr>
+                  </w:pPr>
+                </w:p>
+                <w:p>
+                  <w:pPr>
+                    <w:tabs>
+                      <w:tab w:val="num" w:pos="284"/>
+                      <w:tab w:val="right" w:leader="dot" w:pos="9356"/>
+                    </w:tabs>
+                    <w:spacing w:before="120" w:line="360" w:lineRule="auto"/>
+                    <w:jc w:val="left"/>
+                    <w:rPr>
+                      <w:sz w:val="26"/>
+                      <w:szCs w:val="26"/>
+                    </w:rPr>
+                  </w:pPr>
+                  <w:r>
+                    <w:rPr>
+                      <w:sz w:val="26"/>
+                      <w:szCs w:val="26"/>
+                    </w:rPr>
+                    <w:t>Hoàng Đức Thiện</w:t>
+                  </w:r>
+                </w:p>
+              </w:tc>
+            </w:tr>
+            <w:tr>
+              <w:tc>
+                <w:tcPr>
+                  <w:tcW w:w="2418" w:type="dxa"/>
+                  <w:shd w:val="clear" w:color="auto" w:fill="auto"/>
+                  <w:vAlign w:val="center"/>
+                </w:tcPr>
+                <w:p>
+                  <w:pPr>
+                    <w:tabs>
+                      <w:tab w:val="num" w:pos="284"/>
+                      <w:tab w:val="right" w:leader="dot" w:pos="9356"/>
+                    </w:tabs>
+                    <w:spacing w:before="120" w:line="360" w:lineRule="auto"/>
+                    <w:jc w:val="left"/>
+                    <w:rPr>
+                      <w:sz w:val="26"/>
+                      <w:szCs w:val="26"/>
+                    </w:rPr>
+                  </w:pPr>
+                </w:p>
+                <w:p>
+                  <w:pPr>
+                    <w:tabs>
+                      <w:tab w:val="num" w:pos="284"/>
+                      <w:tab w:val="right" w:leader="dot" w:pos="9356"/>
+                    </w:tabs>
+                    <w:spacing w:before="120" w:line="360" w:lineRule="auto"/>
+                    <w:jc w:val="left"/>
+                    <w:rPr>
+                      <w:sz w:val="26"/>
+                      <w:szCs w:val="26"/>
+                    </w:rPr>
+                  </w:pPr>
+                  <w:r>
+                    <w:rPr>
+                      <w:sz w:val="26"/>
+                      <w:szCs w:val="26"/>
+                    </w:rPr>
+                    <w:t>Từ tháng 11/2013 – 12/2013</w:t>
+                  </w:r>
+                </w:p>
+              </w:tc>
+              <w:tc>
+                <w:tcPr>
+                  <w:tcW w:w="3105" w:type="dxa"/>
+                  <w:shd w:val="clear" w:color="auto" w:fill="auto"/>
+                  <w:vAlign w:val="center"/>
+                </w:tcPr>
+                <w:p>
+                  <w:pPr>
+                    <w:tabs>
+                      <w:tab w:val="num" w:pos="284"/>
+                      <w:tab w:val="right" w:leader="dot" w:pos="9356"/>
+                    </w:tabs>
+                    <w:spacing w:before="120" w:line="360" w:lineRule="auto"/>
+                    <w:jc w:val="left"/>
+                    <w:rPr>
+                      <w:sz w:val="26"/>
+                      <w:szCs w:val="26"/>
+                    </w:rPr>
+                  </w:pPr>
+                  <w:r>
+                    <w:rPr>
+                      <w:sz w:val="26"/>
+                      <w:szCs w:val="26"/>
+                    </w:rPr>
+                    <w:t>- Thiết kế database</w:t>
+                  </w:r>
+                </w:p>
+                <w:p>
+                  <w:pPr>
+                    <w:tabs>
+                      <w:tab w:val="num" w:pos="284"/>
+                      <w:tab w:val="right" w:leader="dot" w:pos="9356"/>
+                    </w:tabs>
+                    <w:spacing w:before="120" w:line="360" w:lineRule="auto"/>
+                    <w:jc w:val="left"/>
+                    <w:rPr>
+                      <w:sz w:val="26"/>
+                      <w:szCs w:val="26"/>
+                    </w:rPr>
+                  </w:pPr>
+                  <w:r>
+                    <w:rPr>
+                      <w:sz w:val="26"/>
+                      <w:szCs w:val="26"/>
+                    </w:rPr>
+                    <w:t>- Xây dựng các chức năng, xử lý</w:t>
+                  </w:r>
+                </w:p>
+                <w:p>
+                  <w:pPr>
+                    <w:tabs>
+                      <w:tab w:val="num" w:pos="284"/>
+                      <w:tab w:val="right" w:leader="dot" w:pos="9356"/>
+                    </w:tabs>
+                    <w:spacing w:before="120" w:line="360" w:lineRule="auto"/>
+                    <w:jc w:val="left"/>
+                    <w:rPr>
+                      <w:sz w:val="26"/>
+                      <w:szCs w:val="26"/>
+                    </w:rPr>
+                  </w:pPr>
+                  <w:r>
+                    <w:rPr>
+                      <w:sz w:val="26"/>
+                      <w:szCs w:val="26"/>
+                    </w:rPr>
+                    <w:t>- Viết báo cáo</w:t>
+                  </w:r>
+                </w:p>
+              </w:tc>
+              <w:tc>
+                <w:tcPr>
+                  <w:tcW w:w="2415" w:type="dxa"/>
+                  <w:shd w:val="clear" w:color="auto" w:fill="auto"/>
+                  <w:vAlign w:val="center"/>
+                </w:tcPr>
+                <w:p>
+                  <w:pPr>
+                    <w:tabs>
+                      <w:tab w:val="num" w:pos="284"/>
+                      <w:tab w:val="right" w:leader="dot" w:pos="9356"/>
+                    </w:tabs>
+                    <w:spacing w:before="120" w:line="360" w:lineRule="auto"/>
+                    <w:jc w:val="left"/>
+                    <w:rPr>
+                      <w:sz w:val="26"/>
+                      <w:szCs w:val="26"/>
+                    </w:rPr>
+                  </w:pPr>
+                  <w:r>
+                    <w:rPr>
+                      <w:sz w:val="26"/>
+                      <w:szCs w:val="26"/>
+                    </w:rPr>
+                    <w:t>Quách Thanh Tuấn</w:t>
+                  </w:r>
+                </w:p>
+                <w:p>
+                  <w:pPr>
+                    <w:tabs>
+                      <w:tab w:val="num" w:pos="284"/>
+                      <w:tab w:val="right" w:leader="dot" w:pos="9356"/>
+                    </w:tabs>
+                    <w:spacing w:before="120" w:line="360" w:lineRule="auto"/>
+                    <w:jc w:val="left"/>
+                    <w:rPr>
+                      <w:sz w:val="26"/>
+                      <w:szCs w:val="26"/>
+                    </w:rPr>
+                  </w:pPr>
+                  <w:r>
+                    <w:rPr>
+                      <w:sz w:val="26"/>
+                      <w:szCs w:val="26"/>
+                    </w:rPr>
+                    <w:t>Hoàng Đức Thiện</w:t>
+                  </w:r>
+                </w:p>
+                <w:p>
+                  <w:pPr>
+                    <w:tabs>
+                      <w:tab w:val="num" w:pos="284"/>
+                      <w:tab w:val="right" w:leader="dot" w:pos="9356"/>
+                    </w:tabs>
+                    <w:spacing w:before="120" w:line="360" w:lineRule="auto"/>
+                    <w:jc w:val="left"/>
+                    <w:rPr>
+                      <w:sz w:val="26"/>
+                      <w:szCs w:val="26"/>
+                    </w:rPr>
+                  </w:pPr>
+                  <w:r>
+                    <w:rPr>
+                      <w:sz w:val="26"/>
+                      <w:szCs w:val="26"/>
+                    </w:rPr>
+                    <w:t>Quách Thanh Tuấn</w:t>
+                  </w:r>
+                </w:p>
+              </w:tc>
+            </w:tr>
+            <w:tr>
+              <w:tc>
+                <w:tcPr>
+                  <w:tcW w:w="2418" w:type="dxa"/>
+                  <w:shd w:val="clear" w:color="auto" w:fill="auto"/>
+                  <w:vAlign w:val="center"/>
+                </w:tcPr>
+                <w:p>
+                  <w:pPr>
+                    <w:tabs>
+                      <w:tab w:val="num" w:pos="284"/>
+                      <w:tab w:val="right" w:leader="dot" w:pos="9356"/>
+                    </w:tabs>
+                    <w:spacing w:before="120" w:line="360" w:lineRule="auto"/>
+                    <w:jc w:val="left"/>
+                    <w:rPr>
+                      <w:sz w:val="26"/>
+                      <w:szCs w:val="26"/>
+                    </w:rPr>
+                  </w:pPr>
+                </w:p>
+                <w:p>
+                  <w:pPr>
+                    <w:tabs>
+                      <w:tab w:val="num" w:pos="284"/>
+                      <w:tab w:val="right" w:leader="dot" w:pos="9356"/>
+                    </w:tabs>
+                    <w:spacing w:before="120" w:line="360" w:lineRule="auto"/>
+                    <w:jc w:val="left"/>
+                    <w:rPr>
+                      <w:sz w:val="26"/>
+                      <w:szCs w:val="26"/>
+                    </w:rPr>
+                  </w:pPr>
+                  <w:r>
+                    <w:rPr>
+                      <w:sz w:val="26"/>
+                      <w:szCs w:val="26"/>
+                    </w:rPr>
+                    <w:t>Từ tháng 12/2013 – 1/2014</w:t>
+                  </w:r>
+                </w:p>
+              </w:tc>
+              <w:tc>
+                <w:tcPr>
+                  <w:tcW w:w="3105" w:type="dxa"/>
+                  <w:shd w:val="clear" w:color="auto" w:fill="auto"/>
+                  <w:vAlign w:val="center"/>
+                </w:tcPr>
+                <w:p>
+                  <w:pPr>
+                    <w:tabs>
+                      <w:tab w:val="num" w:pos="284"/>
+                      <w:tab w:val="right" w:leader="dot" w:pos="9356"/>
+                    </w:tabs>
+                    <w:spacing w:before="120" w:line="360" w:lineRule="auto"/>
+                    <w:jc w:val="left"/>
+                    <w:rPr>
+                      <w:sz w:val="26"/>
+                      <w:szCs w:val="26"/>
+                    </w:rPr>
+                  </w:pPr>
+                  <w:r>
+                    <w:rPr>
+                      <w:sz w:val="26"/>
+                      <w:szCs w:val="26"/>
+                    </w:rPr>
+                    <w:t>- Tối ưu các chức năng và giao diện của ứng dụng.</w:t>
+                  </w:r>
+                </w:p>
+                <w:p>
+                  <w:pPr>
+                    <w:tabs>
+                      <w:tab w:val="num" w:pos="284"/>
+                      <w:tab w:val="right" w:leader="dot" w:pos="9356"/>
+                    </w:tabs>
+                    <w:spacing w:before="120" w:line="360" w:lineRule="auto"/>
+                    <w:jc w:val="left"/>
+                    <w:rPr>
+                      <w:sz w:val="26"/>
+                      <w:szCs w:val="26"/>
+                    </w:rPr>
+                  </w:pPr>
+                  <w:r>
+                    <w:rPr>
+                      <w:sz w:val="26"/>
+                      <w:szCs w:val="26"/>
+                    </w:rPr>
+                    <w:t>- Viết báo cáo</w:t>
+                  </w:r>
+                </w:p>
+              </w:tc>
+              <w:tc>
+                <w:tcPr>
+                  <w:tcW w:w="2415" w:type="dxa"/>
+                  <w:shd w:val="clear" w:color="auto" w:fill="auto"/>
+                  <w:vAlign w:val="center"/>
+                </w:tcPr>
+                <w:p>
+                  <w:pPr>
+                    <w:tabs>
+                      <w:tab w:val="num" w:pos="284"/>
+                      <w:tab w:val="right" w:leader="dot" w:pos="9356"/>
+                    </w:tabs>
+                    <w:spacing w:before="120" w:line="360" w:lineRule="auto"/>
+                    <w:jc w:val="left"/>
+                    <w:rPr>
+                      <w:sz w:val="26"/>
+                      <w:szCs w:val="26"/>
+                    </w:rPr>
+                  </w:pPr>
+                  <w:r>
+                    <w:rPr>
+                      <w:sz w:val="26"/>
+                      <w:szCs w:val="26"/>
+                    </w:rPr>
+                    <w:t>Hoàng Đức Thiện</w:t>
+                  </w:r>
+                </w:p>
+                <w:p>
+                  <w:pPr>
+                    <w:tabs>
+                      <w:tab w:val="num" w:pos="284"/>
+                      <w:tab w:val="right" w:leader="dot" w:pos="9356"/>
+                    </w:tabs>
+                    <w:spacing w:before="120" w:line="360" w:lineRule="auto"/>
+                    <w:jc w:val="left"/>
+                    <w:rPr>
+                      <w:sz w:val="26"/>
+                      <w:szCs w:val="26"/>
+                    </w:rPr>
+                  </w:pPr>
+                </w:p>
+                <w:p>
+                  <w:pPr>
+                    <w:tabs>
+                      <w:tab w:val="num" w:pos="284"/>
+                      <w:tab w:val="right" w:leader="dot" w:pos="9356"/>
+                    </w:tabs>
+                    <w:spacing w:before="120" w:line="360" w:lineRule="auto"/>
+                    <w:jc w:val="left"/>
+                    <w:rPr>
+                      <w:sz w:val="26"/>
+                      <w:szCs w:val="26"/>
+                    </w:rPr>
+                  </w:pPr>
+                  <w:r>
+                    <w:rPr>
+                      <w:sz w:val="26"/>
+                      <w:szCs w:val="26"/>
+                    </w:rPr>
+                    <w:t>Quách Thanh Tuấn</w:t>
+                  </w:r>
+                </w:p>
+              </w:tc>
+            </w:tr>
+            <w:tr>
+              <w:tc>
+                <w:tcPr>
+                  <w:tcW w:w="2418" w:type="dxa"/>
+                  <w:shd w:val="clear" w:color="auto" w:fill="auto"/>
+                  <w:vAlign w:val="center"/>
+                </w:tcPr>
+                <w:p>
+                  <w:pPr>
+                    <w:tabs>
+                      <w:tab w:val="num" w:pos="284"/>
+                      <w:tab w:val="right" w:leader="dot" w:pos="9356"/>
+                    </w:tabs>
+                    <w:spacing w:before="120" w:line="360" w:lineRule="auto"/>
+                    <w:jc w:val="left"/>
+                    <w:rPr>
+                      <w:sz w:val="26"/>
+                      <w:szCs w:val="26"/>
+                    </w:rPr>
+                  </w:pPr>
+                  <w:r>
+                    <w:rPr>
+                      <w:sz w:val="26"/>
+                      <w:szCs w:val="26"/>
+                    </w:rPr>
+                    <w:t>Thời gian còn lại</w:t>
+                  </w:r>
+                </w:p>
+              </w:tc>
+              <w:tc>
+                <w:tcPr>
+                  <w:tcW w:w="3105" w:type="dxa"/>
+                  <w:shd w:val="clear" w:color="auto" w:fill="auto"/>
+                  <w:vAlign w:val="center"/>
+                </w:tcPr>
+                <w:p>
+                  <w:pPr>
+                    <w:tabs>
+                      <w:tab w:val="num" w:pos="284"/>
+                      <w:tab w:val="right" w:leader="dot" w:pos="9356"/>
+                    </w:tabs>
+                    <w:spacing w:before="120" w:line="360" w:lineRule="auto"/>
+                    <w:ind w:left="284" w:hanging="284"/>
+                    <w:jc w:val="left"/>
+                    <w:rPr>
+                      <w:sz w:val="26"/>
+                      <w:szCs w:val="26"/>
+                    </w:rPr>
+                  </w:pPr>
+                  <w:r>
+                    <w:rPr>
+                      <w:sz w:val="26"/>
+                      <w:szCs w:val="26"/>
+                    </w:rPr>
+                    <w:t>Dò lỗi, viết báo cáo.</w:t>
+                  </w:r>
+                </w:p>
+              </w:tc>
+              <w:tc>
+                <w:tcPr>
+                  <w:tcW w:w="2415" w:type="dxa"/>
+                  <w:shd w:val="clear" w:color="auto" w:fill="auto"/>
+                  <w:vAlign w:val="center"/>
+                </w:tcPr>
+                <w:p>
+                  <w:pPr>
+                    <w:tabs>
+                      <w:tab w:val="num" w:pos="284"/>
+                      <w:tab w:val="right" w:leader="dot" w:pos="9356"/>
+                    </w:tabs>
+                    <w:spacing w:before="120" w:line="360" w:lineRule="auto"/>
+                    <w:jc w:val="left"/>
+                    <w:rPr>
+                      <w:sz w:val="26"/>
+                      <w:szCs w:val="26"/>
+                    </w:rPr>
+                  </w:pPr>
+                  <w:r>
+                    <w:rPr>
+                      <w:sz w:val="26"/>
+                      <w:szCs w:val="26"/>
+                    </w:rPr>
+                    <w:t>Hoàng Đức Thiện + Quách Thanh Tuấn</w:t>
+                  </w:r>
+                </w:p>
+              </w:tc>
+            </w:tr>
+          </w:tbl>
+          <w:p>
+            <w:pPr>
+              <w:spacing w:before="120" w:after="120"/>
+              <w:rPr>
+                <w:rFonts w:asciiTheme="majorHAnsi" w:hAnsiTheme="majorHAnsi" w:cstheme="majorHAnsi"/>
+                <w:sz w:val="26"/>
+                <w:szCs w:val="26"/>
+              </w:rPr>
+            </w:pPr>
           </w:p>
         </w:tc>
       </w:tr>
@@ -921,6 +4473,7 @@
                 <w:sz w:val="26"/>
                 <w:szCs w:val="26"/>
               </w:rPr>
+              <w:lastRenderedPageBreak/>
               <w:t>Xác nhận của CBHD</w:t>
             </w:r>
           </w:p>
@@ -1118,6 +4671,7 @@
         </w:tc>
       </w:tr>
     </w:tbl>
+    <w:p/>
     <w:p/>
     <w:sectPr>
       <w:pgSz w:w="11906" w:h="16838"/>

</xml_diff>